<commit_message>
Modified Requirements Document and README
</commit_message>
<xml_diff>
--- a/docs/requirements_document.docx
+++ b/docs/requirements_document.docx
@@ -42,7 +42,7 @@
           <w:sz w:val="32"/>
           <w:szCs w:val="24"/>
         </w:rPr>
-        <w:t>Zolotnik</w:t>
+        <w:t>Herald!</w:t>
       </w:r>
     </w:p>
     <w:p>
@@ -862,7 +862,10 @@
     </w:p>
     <w:p>
       <w:r>
-        <w:t>This project will push our company to pilot a new technology. When developing a new idea being the first to release a reliable product is extremely important, if we wait too long we miss the opportunity and get lost in a sea of competitors. The customers will benefit greatly from this project in both convenience and public safety.</w:t>
+        <w:t>This app will be used to send text message updates of the user’s current location and/or time to the destination to contacts the user has chosen</w:t>
+      </w:r>
+      <w:r>
+        <w:t>.</w:t>
       </w:r>
     </w:p>
     <w:p>
@@ -1274,9 +1277,11 @@
                             <w:pPr>
                               <w:jc w:val="center"/>
                             </w:pPr>
+                            <w:proofErr w:type="spellStart"/>
                             <w:r>
                               <w:t>Zolotnik</w:t>
                             </w:r>
+                            <w:proofErr w:type="spellEnd"/>
                           </w:p>
                         </w:txbxContent>
                       </wps:txbx>
@@ -1445,7 +1450,24 @@
         <w:t>Replacement of Legacy Systems</w:t>
       </w:r>
     </w:p>
-    <w:p/>
+    <w:p>
+      <w:pPr>
+        <w:spacing w:after="0" w:line="240" w:lineRule="auto"/>
+      </w:pPr>
+      <w:r>
+        <w:t>Twist</w:t>
+      </w:r>
+    </w:p>
+    <w:p>
+      <w:pPr>
+        <w:spacing w:after="0" w:line="240" w:lineRule="auto"/>
+      </w:pPr>
+      <w:proofErr w:type="spellStart"/>
+      <w:r>
+        <w:t>OnMyWay</w:t>
+      </w:r>
+      <w:proofErr w:type="spellEnd"/>
+    </w:p>
     <w:p>
       <w:pPr>
         <w:pStyle w:val="Heading2"/>
@@ -1463,7 +1485,10 @@
       </w:r>
     </w:p>
     <w:p/>
-    <w:p/>
+    <w:p>
+      <w:bookmarkStart w:id="7" w:name="_GoBack"/>
+      <w:bookmarkEnd w:id="7"/>
+    </w:p>
     <w:p>
       <w:pPr>
         <w:pStyle w:val="Heading1"/>
@@ -1471,8 +1496,8 @@
           <w:color w:val="auto"/>
         </w:rPr>
       </w:pPr>
-      <w:bookmarkStart w:id="7" w:name="_Functional_Requirements"/>
-      <w:bookmarkEnd w:id="7"/>
+      <w:bookmarkStart w:id="8" w:name="_Functional_Requirements"/>
+      <w:bookmarkEnd w:id="8"/>
       <w:r>
         <w:rPr>
           <w:color w:val="auto"/>
@@ -1489,8 +1514,8 @@
           <w:color w:val="auto"/>
         </w:rPr>
       </w:pPr>
-      <w:bookmarkStart w:id="8" w:name="_Statement_of_Functionality"/>
-      <w:bookmarkEnd w:id="8"/>
+      <w:bookmarkStart w:id="9" w:name="_Statement_of_Functionality"/>
+      <w:bookmarkEnd w:id="9"/>
       <w:r>
         <w:rPr>
           <w:color w:val="auto"/>
@@ -1499,6 +1524,11 @@
       </w:r>
     </w:p>
     <w:p>
+      <w:r>
+        <w:t>The user will interface with Android’s Maps features to select a destination and the Contacts feature to select recipients of the travel updates. The travel updates will consist of one or more of the following: a) the user’s location, and b) the user’s estimated time to the destination.</w:t>
+      </w:r>
+    </w:p>
+    <w:p>
       <w:pPr>
         <w:pStyle w:val="Heading3"/>
         <w:rPr>
@@ -1513,8 +1543,13 @@
       </w:r>
     </w:p>
     <w:p>
-      <w:r>
-        <w:t>Zolotnik will allow the user specify a user, by phone number</w:t>
+      <w:proofErr w:type="spellStart"/>
+      <w:r>
+        <w:t>Zolotnik</w:t>
+      </w:r>
+      <w:proofErr w:type="spellEnd"/>
+      <w:r>
+        <w:t xml:space="preserve"> will allow the user specify a user, by phone number</w:t>
       </w:r>
       <w:r>
         <w:t xml:space="preserve"> (interfacing with Contacts)</w:t>
@@ -1538,8 +1573,21 @@
       </w:r>
     </w:p>
     <w:p>
-      <w:r>
-        <w:t xml:space="preserve">Zolotnik will always use the users current location as the start point in </w:t>
+      <w:proofErr w:type="spellStart"/>
+      <w:r>
+        <w:t>Zolotnik</w:t>
+      </w:r>
+      <w:proofErr w:type="spellEnd"/>
+      <w:r>
+        <w:t xml:space="preserve"> will always use the </w:t>
+      </w:r>
+      <w:proofErr w:type="gramStart"/>
+      <w:r>
+        <w:t>users</w:t>
+      </w:r>
+      <w:proofErr w:type="gramEnd"/>
+      <w:r>
+        <w:t xml:space="preserve"> current location as the start point in </w:t>
       </w:r>
       <w:r>
         <w:t>its</w:t>
@@ -1563,8 +1611,13 @@
       </w:r>
     </w:p>
     <w:p>
-      <w:r>
-        <w:t xml:space="preserve">Zolotnik will allow the user to specify an end location, by </w:t>
+      <w:proofErr w:type="spellStart"/>
+      <w:r>
+        <w:t>Zolotnik</w:t>
+      </w:r>
+      <w:proofErr w:type="spellEnd"/>
+      <w:r>
+        <w:t xml:space="preserve"> will allow the user to specify an end location, by </w:t>
       </w:r>
       <w:r>
         <w:t>address;</w:t>
@@ -1594,8 +1647,13 @@
       </w:r>
     </w:p>
     <w:p>
-      <w:r>
-        <w:t>Zolotnik will send a default message to the receiver.</w:t>
+      <w:proofErr w:type="spellStart"/>
+      <w:r>
+        <w:t>Zolotnik</w:t>
+      </w:r>
+      <w:proofErr w:type="spellEnd"/>
+      <w:r>
+        <w:t xml:space="preserve"> will send a default message to the receiver.</w:t>
       </w:r>
     </w:p>
     <w:p>
@@ -1613,8 +1671,13 @@
       </w:r>
     </w:p>
     <w:p>
-      <w:r>
-        <w:t xml:space="preserve">Zolotnik will allow the user to select, from a list, the time interval between travel updates. </w:t>
+      <w:proofErr w:type="spellStart"/>
+      <w:r>
+        <w:t>Zolotnik</w:t>
+      </w:r>
+      <w:proofErr w:type="spellEnd"/>
+      <w:r>
+        <w:t xml:space="preserve"> will allow the user to select, from a list, the time interval between travel updates. </w:t>
       </w:r>
     </w:p>
     <w:p/>
@@ -1625,8 +1688,8 @@
           <w:color w:val="auto"/>
         </w:rPr>
       </w:pPr>
-      <w:bookmarkStart w:id="9" w:name="_Scope"/>
-      <w:bookmarkEnd w:id="9"/>
+      <w:bookmarkStart w:id="10" w:name="_Scope"/>
+      <w:bookmarkEnd w:id="10"/>
       <w:r>
         <w:rPr>
           <w:color w:val="auto"/>
@@ -1646,8 +1709,8 @@
           <w:color w:val="auto"/>
         </w:rPr>
       </w:pPr>
-      <w:bookmarkStart w:id="10" w:name="_Performance"/>
-      <w:bookmarkEnd w:id="10"/>
+      <w:bookmarkStart w:id="11" w:name="_Performance"/>
+      <w:bookmarkEnd w:id="11"/>
       <w:r>
         <w:rPr>
           <w:color w:val="auto"/>
@@ -1662,14 +1725,17 @@
       </w:r>
     </w:p>
     <w:p>
-      <w:r>
-        <w:t>Zolotnik should correctly s</w:t>
+      <w:proofErr w:type="spellStart"/>
+      <w:r>
+        <w:t>Zolotnik</w:t>
+      </w:r>
+      <w:proofErr w:type="spellEnd"/>
+      <w:r>
+        <w:t xml:space="preserve"> should correctly s</w:t>
       </w:r>
       <w:r>
         <w:t>pecify both location points in Google M</w:t>
       </w:r>
-      <w:bookmarkStart w:id="11" w:name="_GoBack"/>
-      <w:bookmarkEnd w:id="11"/>
       <w:r>
         <w:t xml:space="preserve">aps. </w:t>
       </w:r>
@@ -1738,6 +1804,7 @@
         <w:rPr>
           <w:color w:val="auto"/>
         </w:rPr>
+        <w:lastRenderedPageBreak/>
         <w:t>Author’s background and expertise</w:t>
       </w:r>
     </w:p>
@@ -1753,7 +1820,6 @@
         <w:rPr>
           <w:color w:val="auto"/>
         </w:rPr>
-        <w:lastRenderedPageBreak/>
         <w:t>Connor Pike</w:t>
       </w:r>
     </w:p>
@@ -1768,7 +1834,15 @@
         <w:t>rd</w:t>
       </w:r>
       <w:r>
-        <w:t xml:space="preserve"> year in the Computer engineering program at the University of Cincinnati. I have experience in Web App development, C#, C++, Javascript, HTML, XML and XAML. Through the co-op program I have worked for about a year as a software developer. </w:t>
+        <w:t xml:space="preserve"> year in the Computer engineering program at the University of Cincinnati. I have experience in Web App development, C#, C++, </w:t>
+      </w:r>
+      <w:proofErr w:type="spellStart"/>
+      <w:r>
+        <w:t>Javascript</w:t>
+      </w:r>
+      <w:proofErr w:type="spellEnd"/>
+      <w:r>
+        <w:t xml:space="preserve">, HTML, XML and XAML. Through the co-op program I have worked for about a year as a software developer. </w:t>
       </w:r>
     </w:p>
     <w:p>
@@ -1787,13 +1861,7 @@
     </w:p>
     <w:p>
       <w:r>
-        <w:t xml:space="preserve">I am </w:t>
-      </w:r>
-      <w:r>
-        <w:t>in my third year at University of Cincinnati in Computer Engineering.</w:t>
-      </w:r>
-      <w:r>
-        <w:t xml:space="preserve"> </w:t>
+        <w:t xml:space="preserve">I am in my third year at University of Cincinnati in Computer Engineering. </w:t>
       </w:r>
       <w:r>
         <w:t>I’ve worked with Python, C++, PHP, HTML, MySQL, C#, and others.</w:t>
@@ -1891,7 +1959,7 @@
         <w:rFonts w:asciiTheme="majorHAnsi" w:eastAsiaTheme="majorEastAsia" w:hAnsiTheme="majorHAnsi" w:cstheme="majorBidi"/>
         <w:noProof/>
       </w:rPr>
-      <w:t>5</w:t>
+      <w:t>4</w:t>
     </w:r>
     <w:r>
       <w:rPr>

</xml_diff>

<commit_message>
updated meeting minutes and requirements doc added user story
</commit_message>
<xml_diff>
--- a/docs/requirements_document.docx
+++ b/docs/requirements_document.docx
@@ -1649,8 +1649,41 @@
       </w:r>
     </w:p>
     <w:p>
-      <w:pPr>
-        <w:pStyle w:val="Heading3"/>
+      <w:r>
+        <w:t>Allow the user to specify a recipient by phone number, through contacts</w:t>
+      </w:r>
+    </w:p>
+    <w:p>
+      <w:r>
+        <w:t xml:space="preserve">Always use the </w:t>
+      </w:r>
+      <w:proofErr w:type="gramStart"/>
+      <w:r>
+        <w:t>users</w:t>
+      </w:r>
+      <w:proofErr w:type="gramEnd"/>
+      <w:r>
+        <w:t xml:space="preserve"> current GPS location as the start point</w:t>
+      </w:r>
+    </w:p>
+    <w:p>
+      <w:r>
+        <w:t>Allow the user to specify an End location by address</w:t>
+      </w:r>
+    </w:p>
+    <w:p>
+      <w:r>
+        <w:t>Allow the user to specify a time interval on when to send updates</w:t>
+      </w:r>
+    </w:p>
+    <w:p>
+      <w:r>
+        <w:t>Send text messages automatically</w:t>
+      </w:r>
+    </w:p>
+    <w:p>
+      <w:pPr>
+        <w:pStyle w:val="Heading1"/>
         <w:rPr>
           <w:color w:val="auto"/>
         </w:rPr>
@@ -1659,267 +1692,102 @@
         <w:rPr>
           <w:color w:val="auto"/>
         </w:rPr>
-        <w:t xml:space="preserve">Receiver- </w:t>
-      </w:r>
-    </w:p>
-    <w:p>
+        <w:t>Non-</w:t>
+      </w:r>
+      <w:r>
+        <w:rPr>
+          <w:color w:val="auto"/>
+        </w:rPr>
+        <w:t>Functional Requirements</w:t>
+      </w:r>
+    </w:p>
+    <w:p>
+      <w:r>
+        <w:t>Customizable text messages</w:t>
+      </w:r>
+    </w:p>
+    <w:p>
+      <w:r>
+        <w:t xml:space="preserve">Change </w:t>
+      </w:r>
       <w:proofErr w:type="spellStart"/>
       <w:r>
-        <w:t>Zolotnik</w:t>
+        <w:t>google</w:t>
       </w:r>
       <w:proofErr w:type="spellEnd"/>
       <w:r>
-        <w:t xml:space="preserve"> will allow the user specify a user, by phone number</w:t>
-      </w:r>
-      <w:r>
-        <w:t xml:space="preserve"> (interfacing with Contacts)</w:t>
-      </w:r>
-      <w:r>
-        <w:t>, to receive the text updates.</w:t>
-      </w:r>
-    </w:p>
-    <w:p>
-      <w:pPr>
-        <w:pStyle w:val="Heading3"/>
+        <w:t xml:space="preserve"> maps transportation type</w:t>
+      </w:r>
+    </w:p>
+    <w:p>
+      <w:r>
+        <w:t>Multiple recipients</w:t>
+      </w:r>
+    </w:p>
+    <w:p>
+      <w:pPr>
+        <w:pStyle w:val="Heading2"/>
         <w:rPr>
           <w:color w:val="auto"/>
         </w:rPr>
       </w:pPr>
+      <w:bookmarkStart w:id="9" w:name="_Usability"/>
+      <w:bookmarkEnd w:id="9"/>
       <w:r>
         <w:rPr>
           <w:color w:val="auto"/>
         </w:rPr>
-        <w:t>Start Point-</w:t>
-      </w:r>
-    </w:p>
-    <w:p>
-      <w:proofErr w:type="spellStart"/>
-      <w:r>
-        <w:t>Zolotnik</w:t>
-      </w:r>
-      <w:proofErr w:type="spellEnd"/>
-      <w:r>
-        <w:t xml:space="preserve"> will always use the </w:t>
-      </w:r>
-      <w:proofErr w:type="gramStart"/>
-      <w:r>
-        <w:t>users</w:t>
-      </w:r>
-      <w:proofErr w:type="gramEnd"/>
-      <w:r>
-        <w:t xml:space="preserve"> current location as the start point in </w:t>
-      </w:r>
-      <w:r>
-        <w:t>its</w:t>
-      </w:r>
-      <w:r>
-        <w:t xml:space="preserve"> communication with Google Maps.</w:t>
-      </w:r>
-    </w:p>
-    <w:p>
-      <w:pPr>
-        <w:pStyle w:val="Heading3"/>
+        <w:lastRenderedPageBreak/>
+        <w:t xml:space="preserve">Usability </w:t>
+      </w:r>
+    </w:p>
+    <w:p/>
+    <w:p>
+      <w:pPr>
+        <w:pStyle w:val="Heading2"/>
         <w:rPr>
           <w:color w:val="auto"/>
         </w:rPr>
       </w:pPr>
+      <w:bookmarkStart w:id="10" w:name="_Concurrency"/>
+      <w:bookmarkEnd w:id="10"/>
       <w:r>
         <w:rPr>
           <w:color w:val="auto"/>
         </w:rPr>
-        <w:t>End Point –</w:t>
-      </w:r>
-    </w:p>
-    <w:p>
-      <w:proofErr w:type="spellStart"/>
-      <w:r>
-        <w:t>Zolotnik</w:t>
-      </w:r>
-      <w:proofErr w:type="spellEnd"/>
-      <w:r>
-        <w:t xml:space="preserve"> will allow the user to specify an end location, by </w:t>
-      </w:r>
-      <w:r>
-        <w:t>address;</w:t>
-      </w:r>
-      <w:r>
-        <w:t xml:space="preserve"> in </w:t>
-      </w:r>
-      <w:r>
-        <w:t>its</w:t>
-      </w:r>
-      <w:r>
-        <w:t xml:space="preserve"> communication with Google Maps.</w:t>
-      </w:r>
-    </w:p>
-    <w:p>
-      <w:pPr>
-        <w:pStyle w:val="Heading3"/>
+        <w:t>Concurrency</w:t>
+      </w:r>
+    </w:p>
+    <w:p>
+      <w:bookmarkStart w:id="11" w:name="_GoBack"/>
+      <w:bookmarkEnd w:id="11"/>
+    </w:p>
+    <w:p>
+      <w:pPr>
+        <w:pStyle w:val="Heading1"/>
         <w:rPr>
           <w:color w:val="auto"/>
         </w:rPr>
       </w:pPr>
+      <w:bookmarkStart w:id="12" w:name="_Appendices"/>
+      <w:bookmarkEnd w:id="12"/>
       <w:r>
         <w:rPr>
           <w:color w:val="auto"/>
         </w:rPr>
-        <w:t xml:space="preserve">Message Content- </w:t>
-      </w:r>
-    </w:p>
-    <w:p>
-      <w:proofErr w:type="spellStart"/>
-      <w:r>
-        <w:t>Zolotnik</w:t>
-      </w:r>
-      <w:proofErr w:type="spellEnd"/>
-      <w:r>
-        <w:t xml:space="preserve"> will send a default message to the receiver.</w:t>
-      </w:r>
-    </w:p>
-    <w:p>
-      <w:pPr>
-        <w:pStyle w:val="Heading3"/>
+        <w:t>Appendices</w:t>
+      </w:r>
+    </w:p>
+    <w:p/>
+    <w:p>
+      <w:pPr>
+        <w:pStyle w:val="Heading2"/>
         <w:rPr>
           <w:color w:val="auto"/>
         </w:rPr>
       </w:pPr>
-      <w:r>
-        <w:rPr>
-          <w:color w:val="auto"/>
-        </w:rPr>
-        <w:t>Update Interval-</w:t>
-      </w:r>
-    </w:p>
-    <w:p>
-      <w:proofErr w:type="spellStart"/>
-      <w:r>
-        <w:t>Zolotnik</w:t>
-      </w:r>
-      <w:proofErr w:type="spellEnd"/>
-      <w:r>
-        <w:t xml:space="preserve"> will allow the user to select, from a list, the time interval between travel updates. </w:t>
-      </w:r>
-    </w:p>
-    <w:p/>
-    <w:p>
-      <w:pPr>
-        <w:pStyle w:val="Heading2"/>
-        <w:rPr>
-          <w:color w:val="auto"/>
-        </w:rPr>
-      </w:pPr>
-      <w:bookmarkStart w:id="9" w:name="_Scope"/>
-      <w:bookmarkEnd w:id="9"/>
-      <w:r>
-        <w:rPr>
-          <w:color w:val="auto"/>
-        </w:rPr>
-        <w:t>Scope</w:t>
-      </w:r>
-    </w:p>
-    <w:p>
-      <w:r>
-        <w:t xml:space="preserve">All of the functionality in the above section is required for release. </w:t>
-      </w:r>
-    </w:p>
-    <w:p>
-      <w:pPr>
-        <w:pStyle w:val="Heading2"/>
-        <w:rPr>
-          <w:color w:val="auto"/>
-        </w:rPr>
-      </w:pPr>
-      <w:bookmarkStart w:id="10" w:name="_Performance"/>
-      <w:bookmarkEnd w:id="10"/>
-      <w:r>
-        <w:rPr>
-          <w:color w:val="auto"/>
-        </w:rPr>
-        <w:t>Performance</w:t>
-      </w:r>
-      <w:r>
-        <w:rPr>
-          <w:color w:val="auto"/>
-        </w:rPr>
-        <w:t xml:space="preserve"> </w:t>
-      </w:r>
-    </w:p>
-    <w:p>
-      <w:proofErr w:type="spellStart"/>
-      <w:r>
-        <w:t>Zolotnik</w:t>
-      </w:r>
-      <w:proofErr w:type="spellEnd"/>
-      <w:r>
-        <w:t xml:space="preserve"> should correctly s</w:t>
-      </w:r>
-      <w:r>
-        <w:t>pecify both location points in Google M</w:t>
-      </w:r>
-      <w:r>
-        <w:t xml:space="preserve">aps. </w:t>
-      </w:r>
-    </w:p>
-    <w:p>
-      <w:pPr>
-        <w:pStyle w:val="Heading2"/>
-        <w:rPr>
-          <w:color w:val="auto"/>
-        </w:rPr>
-      </w:pPr>
-      <w:bookmarkStart w:id="11" w:name="_Usability"/>
-      <w:bookmarkEnd w:id="11"/>
-      <w:r>
-        <w:rPr>
-          <w:color w:val="auto"/>
-        </w:rPr>
-        <w:t xml:space="preserve">Usability </w:t>
-      </w:r>
-    </w:p>
-    <w:p/>
-    <w:p>
-      <w:pPr>
-        <w:pStyle w:val="Heading2"/>
-        <w:rPr>
-          <w:color w:val="auto"/>
-        </w:rPr>
-      </w:pPr>
-      <w:bookmarkStart w:id="12" w:name="_Concurrency"/>
-      <w:bookmarkEnd w:id="12"/>
-      <w:r>
-        <w:rPr>
-          <w:color w:val="auto"/>
-        </w:rPr>
-        <w:t>Concurrency</w:t>
-      </w:r>
-    </w:p>
-    <w:p/>
-    <w:p>
-      <w:pPr>
-        <w:pStyle w:val="Heading1"/>
-        <w:rPr>
-          <w:color w:val="auto"/>
-        </w:rPr>
-      </w:pPr>
-      <w:bookmarkStart w:id="13" w:name="_Appendices"/>
+      <w:bookmarkStart w:id="13" w:name="_Author’s_background_and"/>
       <w:bookmarkEnd w:id="13"/>
-      <w:r>
-        <w:rPr>
-          <w:color w:val="auto"/>
-        </w:rPr>
-        <w:t>Appendices</w:t>
-      </w:r>
-    </w:p>
-    <w:p/>
-    <w:p>
-      <w:pPr>
-        <w:pStyle w:val="Heading2"/>
-        <w:rPr>
-          <w:color w:val="auto"/>
-        </w:rPr>
-      </w:pPr>
-      <w:bookmarkStart w:id="14" w:name="_Author’s_background_and"/>
-      <w:bookmarkEnd w:id="14"/>
       <w:r>
         <w:rPr>
           <w:color w:val="auto"/>
@@ -2018,29 +1886,17 @@
         <w:tab/>
         <w:t xml:space="preserve">Allows you to embed Google Maps in you app. See </w:t>
       </w:r>
-      <w:r>
-        <w:fldChar w:fldCharType="begin"/>
-      </w:r>
-      <w:r>
-        <w:instrText xml:space="preserve"> HYPERLINK "https://developers.google.com/maps/documentation/javascript/reference" </w:instrText>
-      </w:r>
-      <w:r>
-        <w:fldChar w:fldCharType="separate"/>
-      </w:r>
-      <w:r>
-        <w:rPr>
-          <w:rStyle w:val="Hyperlink"/>
-        </w:rPr>
-        <w:t>https://developers.google.com/maps/documentation/javascript/reference</w:t>
-      </w:r>
-      <w:r>
-        <w:fldChar w:fldCharType="end"/>
-      </w:r>
+      <w:hyperlink r:id="rId8" w:history="1">
+        <w:r>
+          <w:rPr>
+            <w:rStyle w:val="Hyperlink"/>
+          </w:rPr>
+          <w:t>https://developers.google.com/maps/documentation/javascript/reference</w:t>
+        </w:r>
+      </w:hyperlink>
       <w:r>
         <w:t>.</w:t>
       </w:r>
-      <w:bookmarkStart w:id="15" w:name="_GoBack"/>
-      <w:bookmarkEnd w:id="15"/>
     </w:p>
     <w:p>
       <w:r>
@@ -2065,7 +1921,7 @@
       <w:r>
         <w:t xml:space="preserve">See </w:t>
       </w:r>
-      <w:hyperlink r:id="rId8" w:history="1">
+      <w:hyperlink r:id="rId9" w:history="1">
         <w:r>
           <w:rPr>
             <w:rStyle w:val="Hyperlink"/>
@@ -2088,8 +1944,8 @@
       <w:proofErr w:type="spellEnd"/>
     </w:p>
     <w:sectPr>
-      <w:headerReference w:type="default" r:id="rId9"/>
-      <w:footerReference w:type="default" r:id="rId10"/>
+      <w:headerReference w:type="default" r:id="rId10"/>
+      <w:footerReference w:type="default" r:id="rId11"/>
       <w:pgSz w:w="12240" w:h="15840"/>
       <w:pgMar w:top="1440" w:right="1440" w:bottom="1440" w:left="1440" w:header="720" w:footer="720" w:gutter="0"/>
       <w:cols w:space="720"/>
@@ -2174,7 +2030,7 @@
         <w:rFonts w:asciiTheme="majorHAnsi" w:eastAsiaTheme="majorEastAsia" w:hAnsiTheme="majorHAnsi" w:cstheme="majorBidi"/>
         <w:noProof/>
       </w:rPr>
-      <w:t>6</w:t>
+      <w:t>5</w:t>
     </w:r>
     <w:r>
       <w:rPr>

</xml_diff>

<commit_message>
Gnatt chart, tried some other things to get Maps working.
</commit_message>
<xml_diff>
--- a/docs/requirements_document.docx
+++ b/docs/requirements_document.docx
@@ -1345,9 +1345,11 @@
                       <w:pPr>
                         <w:jc w:val="center"/>
                       </w:pPr>
+                      <w:proofErr w:type="spellStart"/>
                       <w:r>
                         <w:t>Zolotnik</w:t>
                       </w:r>
+                      <w:proofErr w:type="spellEnd"/>
                     </w:p>
                   </w:txbxContent>
                 </v:textbox>
@@ -1692,13 +1694,7 @@
         <w:rPr>
           <w:color w:val="auto"/>
         </w:rPr>
-        <w:t>Non-</w:t>
-      </w:r>
-      <w:r>
-        <w:rPr>
-          <w:color w:val="auto"/>
-        </w:rPr>
-        <w:t>Functional Requirements</w:t>
+        <w:t>Non-Functional Requirements</w:t>
       </w:r>
     </w:p>
     <w:p>
@@ -1758,6 +1754,2820 @@
         <w:t>Concurrency</w:t>
       </w:r>
     </w:p>
+    <w:p/>
+    <w:p>
+      <w:pPr>
+        <w:pStyle w:val="Heading2"/>
+        <w:rPr>
+          <w:color w:val="auto"/>
+        </w:rPr>
+      </w:pPr>
+      <w:r>
+        <w:rPr>
+          <w:color w:val="auto"/>
+        </w:rPr>
+        <w:t>Timeline</w:t>
+      </w:r>
+    </w:p>
+    <w:tbl>
+      <w:tblPr>
+        <w:tblW w:w="9160" w:type="dxa"/>
+        <w:tblInd w:w="93" w:type="dxa"/>
+        <w:tblLook w:val="04A0" w:firstRow="1" w:lastRow="0" w:firstColumn="1" w:lastColumn="0" w:noHBand="0" w:noVBand="1"/>
+      </w:tblPr>
+      <w:tblGrid>
+        <w:gridCol w:w="960"/>
+        <w:gridCol w:w="2440"/>
+        <w:gridCol w:w="960"/>
+        <w:gridCol w:w="960"/>
+        <w:gridCol w:w="960"/>
+        <w:gridCol w:w="960"/>
+        <w:gridCol w:w="960"/>
+        <w:gridCol w:w="960"/>
+      </w:tblGrid>
+      <w:tr>
+        <w:trPr>
+          <w:trHeight w:val="300"/>
+        </w:trPr>
+        <w:tc>
+          <w:tcPr>
+            <w:tcW w:w="960" w:type="dxa"/>
+            <w:tcBorders>
+              <w:top w:val="nil"/>
+              <w:left w:val="nil"/>
+              <w:bottom w:val="nil"/>
+              <w:right w:val="nil"/>
+            </w:tcBorders>
+            <w:shd w:val="clear" w:color="auto" w:fill="auto"/>
+            <w:noWrap/>
+            <w:vAlign w:val="bottom"/>
+            <w:hideMark/>
+          </w:tcPr>
+          <w:p>
+            <w:pPr>
+              <w:spacing w:after="0" w:line="240" w:lineRule="auto"/>
+              <w:rPr>
+                <w:rFonts w:ascii="Calibri" w:eastAsia="Times New Roman" w:hAnsi="Calibri" w:cs="Times New Roman"/>
+                <w:color w:val="000000"/>
+              </w:rPr>
+            </w:pPr>
+          </w:p>
+        </w:tc>
+        <w:tc>
+          <w:tcPr>
+            <w:tcW w:w="2440" w:type="dxa"/>
+            <w:tcBorders>
+              <w:top w:val="nil"/>
+              <w:left w:val="nil"/>
+              <w:bottom w:val="nil"/>
+              <w:right w:val="nil"/>
+            </w:tcBorders>
+            <w:shd w:val="clear" w:color="auto" w:fill="auto"/>
+            <w:noWrap/>
+            <w:vAlign w:val="bottom"/>
+            <w:hideMark/>
+          </w:tcPr>
+          <w:p>
+            <w:pPr>
+              <w:spacing w:after="0" w:line="240" w:lineRule="auto"/>
+              <w:rPr>
+                <w:rFonts w:ascii="Calibri" w:eastAsia="Times New Roman" w:hAnsi="Calibri" w:cs="Times New Roman"/>
+                <w:color w:val="000000"/>
+              </w:rPr>
+            </w:pPr>
+          </w:p>
+        </w:tc>
+        <w:tc>
+          <w:tcPr>
+            <w:tcW w:w="960" w:type="dxa"/>
+            <w:tcBorders>
+              <w:top w:val="nil"/>
+              <w:left w:val="nil"/>
+              <w:bottom w:val="nil"/>
+              <w:right w:val="nil"/>
+            </w:tcBorders>
+            <w:shd w:val="clear" w:color="auto" w:fill="auto"/>
+            <w:noWrap/>
+            <w:vAlign w:val="bottom"/>
+            <w:hideMark/>
+          </w:tcPr>
+          <w:p>
+            <w:pPr>
+              <w:spacing w:after="0" w:line="240" w:lineRule="auto"/>
+              <w:rPr>
+                <w:rFonts w:ascii="Calibri" w:eastAsia="Times New Roman" w:hAnsi="Calibri" w:cs="Times New Roman"/>
+                <w:color w:val="000000"/>
+              </w:rPr>
+            </w:pPr>
+          </w:p>
+        </w:tc>
+        <w:tc>
+          <w:tcPr>
+            <w:tcW w:w="960" w:type="dxa"/>
+            <w:tcBorders>
+              <w:top w:val="nil"/>
+              <w:left w:val="nil"/>
+              <w:bottom w:val="nil"/>
+              <w:right w:val="nil"/>
+            </w:tcBorders>
+            <w:shd w:val="clear" w:color="auto" w:fill="auto"/>
+            <w:noWrap/>
+            <w:vAlign w:val="bottom"/>
+            <w:hideMark/>
+          </w:tcPr>
+          <w:p>
+            <w:pPr>
+              <w:spacing w:after="0" w:line="240" w:lineRule="auto"/>
+              <w:rPr>
+                <w:rFonts w:ascii="Calibri" w:eastAsia="Times New Roman" w:hAnsi="Calibri" w:cs="Times New Roman"/>
+                <w:color w:val="000000"/>
+              </w:rPr>
+            </w:pPr>
+          </w:p>
+        </w:tc>
+        <w:tc>
+          <w:tcPr>
+            <w:tcW w:w="960" w:type="dxa"/>
+            <w:tcBorders>
+              <w:top w:val="nil"/>
+              <w:left w:val="nil"/>
+              <w:bottom w:val="nil"/>
+              <w:right w:val="nil"/>
+            </w:tcBorders>
+            <w:shd w:val="clear" w:color="auto" w:fill="auto"/>
+            <w:noWrap/>
+            <w:vAlign w:val="bottom"/>
+            <w:hideMark/>
+          </w:tcPr>
+          <w:p>
+            <w:pPr>
+              <w:spacing w:after="0" w:line="240" w:lineRule="auto"/>
+              <w:rPr>
+                <w:rFonts w:ascii="Calibri" w:eastAsia="Times New Roman" w:hAnsi="Calibri" w:cs="Times New Roman"/>
+                <w:color w:val="000000"/>
+              </w:rPr>
+            </w:pPr>
+          </w:p>
+        </w:tc>
+        <w:tc>
+          <w:tcPr>
+            <w:tcW w:w="960" w:type="dxa"/>
+            <w:tcBorders>
+              <w:top w:val="nil"/>
+              <w:left w:val="nil"/>
+              <w:bottom w:val="nil"/>
+              <w:right w:val="nil"/>
+            </w:tcBorders>
+            <w:shd w:val="clear" w:color="auto" w:fill="auto"/>
+            <w:noWrap/>
+            <w:vAlign w:val="bottom"/>
+            <w:hideMark/>
+          </w:tcPr>
+          <w:p>
+            <w:pPr>
+              <w:spacing w:after="0" w:line="240" w:lineRule="auto"/>
+              <w:rPr>
+                <w:rFonts w:ascii="Calibri" w:eastAsia="Times New Roman" w:hAnsi="Calibri" w:cs="Times New Roman"/>
+                <w:color w:val="000000"/>
+              </w:rPr>
+            </w:pPr>
+          </w:p>
+        </w:tc>
+        <w:tc>
+          <w:tcPr>
+            <w:tcW w:w="960" w:type="dxa"/>
+            <w:tcBorders>
+              <w:top w:val="nil"/>
+              <w:left w:val="nil"/>
+              <w:bottom w:val="nil"/>
+              <w:right w:val="nil"/>
+            </w:tcBorders>
+            <w:shd w:val="clear" w:color="auto" w:fill="auto"/>
+            <w:noWrap/>
+            <w:vAlign w:val="bottom"/>
+            <w:hideMark/>
+          </w:tcPr>
+          <w:p>
+            <w:pPr>
+              <w:spacing w:after="0" w:line="240" w:lineRule="auto"/>
+              <w:rPr>
+                <w:rFonts w:ascii="Calibri" w:eastAsia="Times New Roman" w:hAnsi="Calibri" w:cs="Times New Roman"/>
+                <w:color w:val="000000"/>
+              </w:rPr>
+            </w:pPr>
+          </w:p>
+        </w:tc>
+        <w:tc>
+          <w:tcPr>
+            <w:tcW w:w="960" w:type="dxa"/>
+            <w:tcBorders>
+              <w:top w:val="nil"/>
+              <w:left w:val="nil"/>
+              <w:bottom w:val="nil"/>
+              <w:right w:val="nil"/>
+            </w:tcBorders>
+            <w:shd w:val="clear" w:color="auto" w:fill="auto"/>
+            <w:noWrap/>
+            <w:vAlign w:val="bottom"/>
+            <w:hideMark/>
+          </w:tcPr>
+          <w:p>
+            <w:pPr>
+              <w:spacing w:after="0" w:line="240" w:lineRule="auto"/>
+              <w:rPr>
+                <w:rFonts w:ascii="Calibri" w:eastAsia="Times New Roman" w:hAnsi="Calibri" w:cs="Times New Roman"/>
+                <w:color w:val="000000"/>
+              </w:rPr>
+            </w:pPr>
+          </w:p>
+        </w:tc>
+      </w:tr>
+      <w:tr>
+        <w:trPr>
+          <w:trHeight w:val="300"/>
+        </w:trPr>
+        <w:tc>
+          <w:tcPr>
+            <w:tcW w:w="960" w:type="dxa"/>
+            <w:tcBorders>
+              <w:top w:val="nil"/>
+              <w:left w:val="nil"/>
+              <w:bottom w:val="nil"/>
+              <w:right w:val="nil"/>
+            </w:tcBorders>
+            <w:shd w:val="clear" w:color="auto" w:fill="auto"/>
+            <w:noWrap/>
+            <w:vAlign w:val="bottom"/>
+            <w:hideMark/>
+          </w:tcPr>
+          <w:p>
+            <w:pPr>
+              <w:spacing w:after="0" w:line="240" w:lineRule="auto"/>
+              <w:rPr>
+                <w:rFonts w:ascii="Calibri" w:eastAsia="Times New Roman" w:hAnsi="Calibri" w:cs="Times New Roman"/>
+                <w:color w:val="000000"/>
+              </w:rPr>
+            </w:pPr>
+          </w:p>
+        </w:tc>
+        <w:tc>
+          <w:tcPr>
+            <w:tcW w:w="2440" w:type="dxa"/>
+            <w:tcBorders>
+              <w:top w:val="nil"/>
+              <w:left w:val="nil"/>
+              <w:bottom w:val="nil"/>
+              <w:right w:val="nil"/>
+            </w:tcBorders>
+            <w:shd w:val="clear" w:color="auto" w:fill="auto"/>
+            <w:noWrap/>
+            <w:vAlign w:val="bottom"/>
+            <w:hideMark/>
+          </w:tcPr>
+          <w:p>
+            <w:pPr>
+              <w:spacing w:after="0" w:line="240" w:lineRule="auto"/>
+              <w:rPr>
+                <w:rFonts w:ascii="Calibri" w:eastAsia="Times New Roman" w:hAnsi="Calibri" w:cs="Times New Roman"/>
+                <w:color w:val="000000"/>
+              </w:rPr>
+            </w:pPr>
+          </w:p>
+        </w:tc>
+        <w:tc>
+          <w:tcPr>
+            <w:tcW w:w="960" w:type="dxa"/>
+            <w:tcBorders>
+              <w:top w:val="nil"/>
+              <w:left w:val="nil"/>
+              <w:bottom w:val="nil"/>
+              <w:right w:val="nil"/>
+            </w:tcBorders>
+            <w:shd w:val="clear" w:color="auto" w:fill="auto"/>
+            <w:noWrap/>
+            <w:vAlign w:val="bottom"/>
+            <w:hideMark/>
+          </w:tcPr>
+          <w:p>
+            <w:pPr>
+              <w:spacing w:after="0" w:line="240" w:lineRule="auto"/>
+              <w:rPr>
+                <w:rFonts w:ascii="Calibri" w:eastAsia="Times New Roman" w:hAnsi="Calibri" w:cs="Times New Roman"/>
+                <w:color w:val="000000"/>
+              </w:rPr>
+            </w:pPr>
+          </w:p>
+        </w:tc>
+        <w:tc>
+          <w:tcPr>
+            <w:tcW w:w="960" w:type="dxa"/>
+            <w:tcBorders>
+              <w:top w:val="nil"/>
+              <w:left w:val="nil"/>
+              <w:bottom w:val="nil"/>
+              <w:right w:val="nil"/>
+            </w:tcBorders>
+            <w:shd w:val="clear" w:color="auto" w:fill="auto"/>
+            <w:noWrap/>
+            <w:vAlign w:val="bottom"/>
+            <w:hideMark/>
+          </w:tcPr>
+          <w:p>
+            <w:pPr>
+              <w:spacing w:after="0" w:line="240" w:lineRule="auto"/>
+              <w:rPr>
+                <w:rFonts w:ascii="Calibri" w:eastAsia="Times New Roman" w:hAnsi="Calibri" w:cs="Times New Roman"/>
+                <w:color w:val="000000"/>
+              </w:rPr>
+            </w:pPr>
+          </w:p>
+        </w:tc>
+        <w:tc>
+          <w:tcPr>
+            <w:tcW w:w="960" w:type="dxa"/>
+            <w:tcBorders>
+              <w:top w:val="nil"/>
+              <w:left w:val="nil"/>
+              <w:bottom w:val="nil"/>
+              <w:right w:val="nil"/>
+            </w:tcBorders>
+            <w:shd w:val="clear" w:color="auto" w:fill="auto"/>
+            <w:noWrap/>
+            <w:vAlign w:val="bottom"/>
+            <w:hideMark/>
+          </w:tcPr>
+          <w:p>
+            <w:pPr>
+              <w:spacing w:after="0" w:line="240" w:lineRule="auto"/>
+              <w:rPr>
+                <w:rFonts w:ascii="Calibri" w:eastAsia="Times New Roman" w:hAnsi="Calibri" w:cs="Times New Roman"/>
+                <w:color w:val="000000"/>
+              </w:rPr>
+            </w:pPr>
+          </w:p>
+        </w:tc>
+        <w:tc>
+          <w:tcPr>
+            <w:tcW w:w="960" w:type="dxa"/>
+            <w:tcBorders>
+              <w:top w:val="nil"/>
+              <w:left w:val="nil"/>
+              <w:bottom w:val="nil"/>
+              <w:right w:val="nil"/>
+            </w:tcBorders>
+            <w:shd w:val="clear" w:color="auto" w:fill="auto"/>
+            <w:noWrap/>
+            <w:vAlign w:val="bottom"/>
+            <w:hideMark/>
+          </w:tcPr>
+          <w:p>
+            <w:pPr>
+              <w:spacing w:after="0" w:line="240" w:lineRule="auto"/>
+              <w:rPr>
+                <w:rFonts w:ascii="Calibri" w:eastAsia="Times New Roman" w:hAnsi="Calibri" w:cs="Times New Roman"/>
+                <w:color w:val="000000"/>
+              </w:rPr>
+            </w:pPr>
+          </w:p>
+        </w:tc>
+        <w:tc>
+          <w:tcPr>
+            <w:tcW w:w="960" w:type="dxa"/>
+            <w:tcBorders>
+              <w:top w:val="nil"/>
+              <w:left w:val="nil"/>
+              <w:bottom w:val="nil"/>
+              <w:right w:val="nil"/>
+            </w:tcBorders>
+            <w:shd w:val="clear" w:color="auto" w:fill="auto"/>
+            <w:noWrap/>
+            <w:vAlign w:val="bottom"/>
+            <w:hideMark/>
+          </w:tcPr>
+          <w:p>
+            <w:pPr>
+              <w:spacing w:after="0" w:line="240" w:lineRule="auto"/>
+              <w:rPr>
+                <w:rFonts w:ascii="Calibri" w:eastAsia="Times New Roman" w:hAnsi="Calibri" w:cs="Times New Roman"/>
+                <w:color w:val="000000"/>
+              </w:rPr>
+            </w:pPr>
+          </w:p>
+        </w:tc>
+        <w:tc>
+          <w:tcPr>
+            <w:tcW w:w="960" w:type="dxa"/>
+            <w:tcBorders>
+              <w:top w:val="nil"/>
+              <w:left w:val="nil"/>
+              <w:bottom w:val="nil"/>
+              <w:right w:val="nil"/>
+            </w:tcBorders>
+            <w:shd w:val="clear" w:color="auto" w:fill="auto"/>
+            <w:noWrap/>
+            <w:vAlign w:val="bottom"/>
+            <w:hideMark/>
+          </w:tcPr>
+          <w:p>
+            <w:pPr>
+              <w:spacing w:after="0" w:line="240" w:lineRule="auto"/>
+              <w:rPr>
+                <w:rFonts w:ascii="Calibri" w:eastAsia="Times New Roman" w:hAnsi="Calibri" w:cs="Times New Roman"/>
+                <w:color w:val="000000"/>
+              </w:rPr>
+            </w:pPr>
+          </w:p>
+        </w:tc>
+      </w:tr>
+      <w:tr>
+        <w:trPr>
+          <w:trHeight w:val="300"/>
+        </w:trPr>
+        <w:tc>
+          <w:tcPr>
+            <w:tcW w:w="960" w:type="dxa"/>
+            <w:tcBorders>
+              <w:top w:val="nil"/>
+              <w:left w:val="nil"/>
+              <w:bottom w:val="nil"/>
+              <w:right w:val="nil"/>
+            </w:tcBorders>
+            <w:shd w:val="clear" w:color="auto" w:fill="auto"/>
+            <w:noWrap/>
+            <w:vAlign w:val="bottom"/>
+            <w:hideMark/>
+          </w:tcPr>
+          <w:p>
+            <w:pPr>
+              <w:spacing w:after="0" w:line="240" w:lineRule="auto"/>
+              <w:rPr>
+                <w:rFonts w:ascii="Calibri" w:eastAsia="Times New Roman" w:hAnsi="Calibri" w:cs="Times New Roman"/>
+                <w:color w:val="000000"/>
+              </w:rPr>
+            </w:pPr>
+          </w:p>
+        </w:tc>
+        <w:tc>
+          <w:tcPr>
+            <w:tcW w:w="2440" w:type="dxa"/>
+            <w:tcBorders>
+              <w:top w:val="nil"/>
+              <w:left w:val="nil"/>
+              <w:bottom w:val="nil"/>
+              <w:right w:val="nil"/>
+            </w:tcBorders>
+            <w:shd w:val="clear" w:color="auto" w:fill="auto"/>
+            <w:noWrap/>
+            <w:vAlign w:val="bottom"/>
+            <w:hideMark/>
+          </w:tcPr>
+          <w:p>
+            <w:pPr>
+              <w:spacing w:after="0" w:line="240" w:lineRule="auto"/>
+              <w:rPr>
+                <w:rFonts w:ascii="Calibri" w:eastAsia="Times New Roman" w:hAnsi="Calibri" w:cs="Times New Roman"/>
+                <w:color w:val="000000"/>
+              </w:rPr>
+            </w:pPr>
+          </w:p>
+        </w:tc>
+        <w:tc>
+          <w:tcPr>
+            <w:tcW w:w="960" w:type="dxa"/>
+            <w:tcBorders>
+              <w:top w:val="nil"/>
+              <w:left w:val="nil"/>
+              <w:bottom w:val="nil"/>
+              <w:right w:val="nil"/>
+            </w:tcBorders>
+            <w:shd w:val="clear" w:color="auto" w:fill="auto"/>
+            <w:noWrap/>
+            <w:vAlign w:val="bottom"/>
+            <w:hideMark/>
+          </w:tcPr>
+          <w:p>
+            <w:pPr>
+              <w:spacing w:after="0" w:line="240" w:lineRule="auto"/>
+              <w:rPr>
+                <w:rFonts w:ascii="Calibri" w:eastAsia="Times New Roman" w:hAnsi="Calibri" w:cs="Times New Roman"/>
+                <w:color w:val="000000"/>
+              </w:rPr>
+            </w:pPr>
+          </w:p>
+        </w:tc>
+        <w:tc>
+          <w:tcPr>
+            <w:tcW w:w="960" w:type="dxa"/>
+            <w:tcBorders>
+              <w:top w:val="nil"/>
+              <w:left w:val="nil"/>
+              <w:bottom w:val="nil"/>
+              <w:right w:val="nil"/>
+            </w:tcBorders>
+            <w:shd w:val="clear" w:color="auto" w:fill="auto"/>
+            <w:noWrap/>
+            <w:vAlign w:val="bottom"/>
+            <w:hideMark/>
+          </w:tcPr>
+          <w:p>
+            <w:pPr>
+              <w:spacing w:after="0" w:line="240" w:lineRule="auto"/>
+              <w:rPr>
+                <w:rFonts w:ascii="Calibri" w:eastAsia="Times New Roman" w:hAnsi="Calibri" w:cs="Times New Roman"/>
+                <w:color w:val="000000"/>
+              </w:rPr>
+            </w:pPr>
+          </w:p>
+        </w:tc>
+        <w:tc>
+          <w:tcPr>
+            <w:tcW w:w="960" w:type="dxa"/>
+            <w:tcBorders>
+              <w:top w:val="nil"/>
+              <w:left w:val="nil"/>
+              <w:bottom w:val="nil"/>
+              <w:right w:val="nil"/>
+            </w:tcBorders>
+            <w:shd w:val="clear" w:color="auto" w:fill="auto"/>
+            <w:noWrap/>
+            <w:vAlign w:val="bottom"/>
+            <w:hideMark/>
+          </w:tcPr>
+          <w:p>
+            <w:pPr>
+              <w:spacing w:after="0" w:line="240" w:lineRule="auto"/>
+              <w:rPr>
+                <w:rFonts w:ascii="Calibri" w:eastAsia="Times New Roman" w:hAnsi="Calibri" w:cs="Times New Roman"/>
+                <w:color w:val="000000"/>
+              </w:rPr>
+            </w:pPr>
+          </w:p>
+        </w:tc>
+        <w:tc>
+          <w:tcPr>
+            <w:tcW w:w="960" w:type="dxa"/>
+            <w:tcBorders>
+              <w:top w:val="nil"/>
+              <w:left w:val="nil"/>
+              <w:bottom w:val="nil"/>
+              <w:right w:val="nil"/>
+            </w:tcBorders>
+            <w:shd w:val="clear" w:color="auto" w:fill="auto"/>
+            <w:noWrap/>
+            <w:vAlign w:val="bottom"/>
+            <w:hideMark/>
+          </w:tcPr>
+          <w:p>
+            <w:pPr>
+              <w:spacing w:after="0" w:line="240" w:lineRule="auto"/>
+              <w:rPr>
+                <w:rFonts w:ascii="Calibri" w:eastAsia="Times New Roman" w:hAnsi="Calibri" w:cs="Times New Roman"/>
+                <w:color w:val="000000"/>
+              </w:rPr>
+            </w:pPr>
+          </w:p>
+        </w:tc>
+        <w:tc>
+          <w:tcPr>
+            <w:tcW w:w="960" w:type="dxa"/>
+            <w:tcBorders>
+              <w:top w:val="nil"/>
+              <w:left w:val="nil"/>
+              <w:bottom w:val="nil"/>
+              <w:right w:val="nil"/>
+            </w:tcBorders>
+            <w:shd w:val="clear" w:color="auto" w:fill="auto"/>
+            <w:noWrap/>
+            <w:vAlign w:val="bottom"/>
+            <w:hideMark/>
+          </w:tcPr>
+          <w:p>
+            <w:pPr>
+              <w:spacing w:after="0" w:line="240" w:lineRule="auto"/>
+              <w:rPr>
+                <w:rFonts w:ascii="Calibri" w:eastAsia="Times New Roman" w:hAnsi="Calibri" w:cs="Times New Roman"/>
+                <w:color w:val="000000"/>
+              </w:rPr>
+            </w:pPr>
+          </w:p>
+        </w:tc>
+        <w:tc>
+          <w:tcPr>
+            <w:tcW w:w="960" w:type="dxa"/>
+            <w:tcBorders>
+              <w:top w:val="nil"/>
+              <w:left w:val="nil"/>
+              <w:bottom w:val="nil"/>
+              <w:right w:val="nil"/>
+            </w:tcBorders>
+            <w:shd w:val="clear" w:color="auto" w:fill="auto"/>
+            <w:noWrap/>
+            <w:vAlign w:val="bottom"/>
+            <w:hideMark/>
+          </w:tcPr>
+          <w:p>
+            <w:pPr>
+              <w:spacing w:after="0" w:line="240" w:lineRule="auto"/>
+              <w:rPr>
+                <w:rFonts w:ascii="Calibri" w:eastAsia="Times New Roman" w:hAnsi="Calibri" w:cs="Times New Roman"/>
+                <w:color w:val="000000"/>
+              </w:rPr>
+            </w:pPr>
+          </w:p>
+        </w:tc>
+      </w:tr>
+      <w:tr>
+        <w:trPr>
+          <w:trHeight w:val="300"/>
+        </w:trPr>
+        <w:tc>
+          <w:tcPr>
+            <w:tcW w:w="960" w:type="dxa"/>
+            <w:tcBorders>
+              <w:top w:val="nil"/>
+              <w:left w:val="nil"/>
+              <w:bottom w:val="nil"/>
+              <w:right w:val="nil"/>
+            </w:tcBorders>
+            <w:shd w:val="clear" w:color="auto" w:fill="auto"/>
+            <w:noWrap/>
+            <w:vAlign w:val="bottom"/>
+            <w:hideMark/>
+          </w:tcPr>
+          <w:p>
+            <w:pPr>
+              <w:spacing w:after="0" w:line="240" w:lineRule="auto"/>
+              <w:rPr>
+                <w:rFonts w:ascii="Calibri" w:eastAsia="Times New Roman" w:hAnsi="Calibri" w:cs="Times New Roman"/>
+                <w:color w:val="000000"/>
+              </w:rPr>
+            </w:pPr>
+          </w:p>
+        </w:tc>
+        <w:tc>
+          <w:tcPr>
+            <w:tcW w:w="2440" w:type="dxa"/>
+            <w:tcBorders>
+              <w:top w:val="nil"/>
+              <w:left w:val="nil"/>
+              <w:bottom w:val="nil"/>
+              <w:right w:val="nil"/>
+            </w:tcBorders>
+            <w:shd w:val="clear" w:color="auto" w:fill="auto"/>
+            <w:noWrap/>
+            <w:vAlign w:val="bottom"/>
+            <w:hideMark/>
+          </w:tcPr>
+          <w:p>
+            <w:pPr>
+              <w:spacing w:after="0" w:line="240" w:lineRule="auto"/>
+              <w:rPr>
+                <w:rFonts w:ascii="Calibri" w:eastAsia="Times New Roman" w:hAnsi="Calibri" w:cs="Times New Roman"/>
+                <w:color w:val="000000"/>
+              </w:rPr>
+            </w:pPr>
+            <w:proofErr w:type="spellStart"/>
+            <w:r>
+              <w:rPr>
+                <w:rFonts w:ascii="Calibri" w:eastAsia="Times New Roman" w:hAnsi="Calibri" w:cs="Times New Roman"/>
+                <w:color w:val="000000"/>
+              </w:rPr>
+              <w:t>taks</w:t>
+            </w:r>
+            <w:proofErr w:type="spellEnd"/>
+            <w:r>
+              <w:rPr>
+                <w:rFonts w:ascii="Calibri" w:eastAsia="Times New Roman" w:hAnsi="Calibri" w:cs="Times New Roman"/>
+                <w:color w:val="000000"/>
+              </w:rPr>
+              <w:t>/weeks</w:t>
+            </w:r>
+          </w:p>
+        </w:tc>
+        <w:tc>
+          <w:tcPr>
+            <w:tcW w:w="960" w:type="dxa"/>
+            <w:tcBorders>
+              <w:top w:val="nil"/>
+              <w:left w:val="nil"/>
+              <w:bottom w:val="nil"/>
+              <w:right w:val="nil"/>
+            </w:tcBorders>
+            <w:shd w:val="clear" w:color="auto" w:fill="auto"/>
+            <w:noWrap/>
+            <w:vAlign w:val="bottom"/>
+            <w:hideMark/>
+          </w:tcPr>
+          <w:p>
+            <w:pPr>
+              <w:spacing w:after="0" w:line="240" w:lineRule="auto"/>
+              <w:jc w:val="right"/>
+              <w:rPr>
+                <w:rFonts w:ascii="Calibri" w:eastAsia="Times New Roman" w:hAnsi="Calibri" w:cs="Times New Roman"/>
+                <w:color w:val="000000"/>
+              </w:rPr>
+            </w:pPr>
+            <w:r>
+              <w:rPr>
+                <w:rFonts w:ascii="Calibri" w:eastAsia="Times New Roman" w:hAnsi="Calibri" w:cs="Times New Roman"/>
+                <w:color w:val="000000"/>
+              </w:rPr>
+              <w:t>1</w:t>
+            </w:r>
+          </w:p>
+        </w:tc>
+        <w:tc>
+          <w:tcPr>
+            <w:tcW w:w="960" w:type="dxa"/>
+            <w:tcBorders>
+              <w:top w:val="nil"/>
+              <w:left w:val="nil"/>
+              <w:bottom w:val="nil"/>
+              <w:right w:val="nil"/>
+            </w:tcBorders>
+            <w:shd w:val="clear" w:color="auto" w:fill="auto"/>
+            <w:noWrap/>
+            <w:vAlign w:val="bottom"/>
+            <w:hideMark/>
+          </w:tcPr>
+          <w:p>
+            <w:pPr>
+              <w:spacing w:after="0" w:line="240" w:lineRule="auto"/>
+              <w:jc w:val="right"/>
+              <w:rPr>
+                <w:rFonts w:ascii="Calibri" w:eastAsia="Times New Roman" w:hAnsi="Calibri" w:cs="Times New Roman"/>
+                <w:color w:val="000000"/>
+              </w:rPr>
+            </w:pPr>
+            <w:r>
+              <w:rPr>
+                <w:rFonts w:ascii="Calibri" w:eastAsia="Times New Roman" w:hAnsi="Calibri" w:cs="Times New Roman"/>
+                <w:color w:val="000000"/>
+              </w:rPr>
+              <w:t>2</w:t>
+            </w:r>
+          </w:p>
+        </w:tc>
+        <w:tc>
+          <w:tcPr>
+            <w:tcW w:w="960" w:type="dxa"/>
+            <w:tcBorders>
+              <w:top w:val="nil"/>
+              <w:left w:val="nil"/>
+              <w:bottom w:val="nil"/>
+              <w:right w:val="nil"/>
+            </w:tcBorders>
+            <w:shd w:val="clear" w:color="auto" w:fill="auto"/>
+            <w:noWrap/>
+            <w:vAlign w:val="bottom"/>
+            <w:hideMark/>
+          </w:tcPr>
+          <w:p>
+            <w:pPr>
+              <w:spacing w:after="0" w:line="240" w:lineRule="auto"/>
+              <w:jc w:val="right"/>
+              <w:rPr>
+                <w:rFonts w:ascii="Calibri" w:eastAsia="Times New Roman" w:hAnsi="Calibri" w:cs="Times New Roman"/>
+                <w:color w:val="000000"/>
+              </w:rPr>
+            </w:pPr>
+            <w:r>
+              <w:rPr>
+                <w:rFonts w:ascii="Calibri" w:eastAsia="Times New Roman" w:hAnsi="Calibri" w:cs="Times New Roman"/>
+                <w:color w:val="000000"/>
+              </w:rPr>
+              <w:t>3</w:t>
+            </w:r>
+          </w:p>
+        </w:tc>
+        <w:tc>
+          <w:tcPr>
+            <w:tcW w:w="960" w:type="dxa"/>
+            <w:tcBorders>
+              <w:top w:val="nil"/>
+              <w:left w:val="nil"/>
+              <w:bottom w:val="nil"/>
+              <w:right w:val="nil"/>
+            </w:tcBorders>
+            <w:shd w:val="clear" w:color="auto" w:fill="auto"/>
+            <w:noWrap/>
+            <w:vAlign w:val="bottom"/>
+            <w:hideMark/>
+          </w:tcPr>
+          <w:p>
+            <w:pPr>
+              <w:spacing w:after="0" w:line="240" w:lineRule="auto"/>
+              <w:jc w:val="right"/>
+              <w:rPr>
+                <w:rFonts w:ascii="Calibri" w:eastAsia="Times New Roman" w:hAnsi="Calibri" w:cs="Times New Roman"/>
+                <w:color w:val="000000"/>
+              </w:rPr>
+            </w:pPr>
+            <w:r>
+              <w:rPr>
+                <w:rFonts w:ascii="Calibri" w:eastAsia="Times New Roman" w:hAnsi="Calibri" w:cs="Times New Roman"/>
+                <w:color w:val="000000"/>
+              </w:rPr>
+              <w:t>4</w:t>
+            </w:r>
+          </w:p>
+        </w:tc>
+        <w:tc>
+          <w:tcPr>
+            <w:tcW w:w="960" w:type="dxa"/>
+            <w:tcBorders>
+              <w:top w:val="nil"/>
+              <w:left w:val="nil"/>
+              <w:bottom w:val="nil"/>
+              <w:right w:val="nil"/>
+            </w:tcBorders>
+            <w:shd w:val="clear" w:color="auto" w:fill="auto"/>
+            <w:noWrap/>
+            <w:vAlign w:val="bottom"/>
+            <w:hideMark/>
+          </w:tcPr>
+          <w:p>
+            <w:pPr>
+              <w:spacing w:after="0" w:line="240" w:lineRule="auto"/>
+              <w:jc w:val="right"/>
+              <w:rPr>
+                <w:rFonts w:ascii="Calibri" w:eastAsia="Times New Roman" w:hAnsi="Calibri" w:cs="Times New Roman"/>
+                <w:color w:val="000000"/>
+              </w:rPr>
+            </w:pPr>
+            <w:r>
+              <w:rPr>
+                <w:rFonts w:ascii="Calibri" w:eastAsia="Times New Roman" w:hAnsi="Calibri" w:cs="Times New Roman"/>
+                <w:color w:val="000000"/>
+              </w:rPr>
+              <w:t>5</w:t>
+            </w:r>
+          </w:p>
+        </w:tc>
+        <w:tc>
+          <w:tcPr>
+            <w:tcW w:w="960" w:type="dxa"/>
+            <w:tcBorders>
+              <w:top w:val="nil"/>
+              <w:left w:val="nil"/>
+              <w:bottom w:val="nil"/>
+              <w:right w:val="nil"/>
+            </w:tcBorders>
+            <w:shd w:val="clear" w:color="auto" w:fill="auto"/>
+            <w:noWrap/>
+            <w:vAlign w:val="bottom"/>
+            <w:hideMark/>
+          </w:tcPr>
+          <w:p>
+            <w:pPr>
+              <w:spacing w:after="0" w:line="240" w:lineRule="auto"/>
+              <w:rPr>
+                <w:rFonts w:ascii="Calibri" w:eastAsia="Times New Roman" w:hAnsi="Calibri" w:cs="Times New Roman"/>
+                <w:color w:val="000000"/>
+              </w:rPr>
+            </w:pPr>
+          </w:p>
+        </w:tc>
+      </w:tr>
+      <w:tr>
+        <w:trPr>
+          <w:trHeight w:val="300"/>
+        </w:trPr>
+        <w:tc>
+          <w:tcPr>
+            <w:tcW w:w="960" w:type="dxa"/>
+            <w:tcBorders>
+              <w:top w:val="nil"/>
+              <w:left w:val="nil"/>
+              <w:bottom w:val="nil"/>
+              <w:right w:val="nil"/>
+            </w:tcBorders>
+            <w:shd w:val="clear" w:color="auto" w:fill="auto"/>
+            <w:noWrap/>
+            <w:vAlign w:val="bottom"/>
+            <w:hideMark/>
+          </w:tcPr>
+          <w:p>
+            <w:pPr>
+              <w:spacing w:after="0" w:line="240" w:lineRule="auto"/>
+              <w:rPr>
+                <w:rFonts w:ascii="Calibri" w:eastAsia="Times New Roman" w:hAnsi="Calibri" w:cs="Times New Roman"/>
+                <w:color w:val="000000"/>
+              </w:rPr>
+            </w:pPr>
+          </w:p>
+        </w:tc>
+        <w:tc>
+          <w:tcPr>
+            <w:tcW w:w="2440" w:type="dxa"/>
+            <w:tcBorders>
+              <w:top w:val="nil"/>
+              <w:left w:val="nil"/>
+              <w:bottom w:val="nil"/>
+              <w:right w:val="nil"/>
+            </w:tcBorders>
+            <w:shd w:val="clear" w:color="auto" w:fill="auto"/>
+            <w:noWrap/>
+            <w:vAlign w:val="bottom"/>
+            <w:hideMark/>
+          </w:tcPr>
+          <w:p>
+            <w:pPr>
+              <w:spacing w:after="0" w:line="240" w:lineRule="auto"/>
+              <w:rPr>
+                <w:rFonts w:ascii="Calibri" w:eastAsia="Times New Roman" w:hAnsi="Calibri" w:cs="Times New Roman"/>
+                <w:color w:val="000000"/>
+              </w:rPr>
+            </w:pPr>
+            <w:r>
+              <w:rPr>
+                <w:rFonts w:ascii="Calibri" w:eastAsia="Times New Roman" w:hAnsi="Calibri" w:cs="Times New Roman"/>
+                <w:color w:val="000000"/>
+              </w:rPr>
+              <w:t>Maps Functionality</w:t>
+            </w:r>
+          </w:p>
+        </w:tc>
+        <w:tc>
+          <w:tcPr>
+            <w:tcW w:w="960" w:type="dxa"/>
+            <w:tcBorders>
+              <w:top w:val="nil"/>
+              <w:left w:val="nil"/>
+              <w:bottom w:val="nil"/>
+              <w:right w:val="nil"/>
+            </w:tcBorders>
+            <w:shd w:val="clear" w:color="000000" w:fill="FF0000"/>
+            <w:noWrap/>
+            <w:vAlign w:val="bottom"/>
+            <w:hideMark/>
+          </w:tcPr>
+          <w:p>
+            <w:pPr>
+              <w:spacing w:after="0" w:line="240" w:lineRule="auto"/>
+              <w:rPr>
+                <w:rFonts w:ascii="Calibri" w:eastAsia="Times New Roman" w:hAnsi="Calibri" w:cs="Times New Roman"/>
+                <w:color w:val="000000"/>
+              </w:rPr>
+            </w:pPr>
+            <w:r>
+              <w:rPr>
+                <w:rFonts w:ascii="Calibri" w:eastAsia="Times New Roman" w:hAnsi="Calibri" w:cs="Times New Roman"/>
+                <w:color w:val="000000"/>
+              </w:rPr>
+              <w:t> </w:t>
+            </w:r>
+          </w:p>
+        </w:tc>
+        <w:tc>
+          <w:tcPr>
+            <w:tcW w:w="960" w:type="dxa"/>
+            <w:tcBorders>
+              <w:top w:val="nil"/>
+              <w:left w:val="nil"/>
+              <w:bottom w:val="nil"/>
+              <w:right w:val="nil"/>
+            </w:tcBorders>
+            <w:shd w:val="clear" w:color="auto" w:fill="auto"/>
+            <w:noWrap/>
+            <w:vAlign w:val="bottom"/>
+            <w:hideMark/>
+          </w:tcPr>
+          <w:p>
+            <w:pPr>
+              <w:spacing w:after="0" w:line="240" w:lineRule="auto"/>
+              <w:rPr>
+                <w:rFonts w:ascii="Calibri" w:eastAsia="Times New Roman" w:hAnsi="Calibri" w:cs="Times New Roman"/>
+                <w:color w:val="000000"/>
+              </w:rPr>
+            </w:pPr>
+          </w:p>
+        </w:tc>
+        <w:tc>
+          <w:tcPr>
+            <w:tcW w:w="960" w:type="dxa"/>
+            <w:tcBorders>
+              <w:top w:val="nil"/>
+              <w:left w:val="nil"/>
+              <w:bottom w:val="nil"/>
+              <w:right w:val="nil"/>
+            </w:tcBorders>
+            <w:shd w:val="clear" w:color="auto" w:fill="auto"/>
+            <w:noWrap/>
+            <w:vAlign w:val="bottom"/>
+            <w:hideMark/>
+          </w:tcPr>
+          <w:p>
+            <w:pPr>
+              <w:spacing w:after="0" w:line="240" w:lineRule="auto"/>
+              <w:rPr>
+                <w:rFonts w:ascii="Calibri" w:eastAsia="Times New Roman" w:hAnsi="Calibri" w:cs="Times New Roman"/>
+                <w:color w:val="000000"/>
+              </w:rPr>
+            </w:pPr>
+          </w:p>
+        </w:tc>
+        <w:tc>
+          <w:tcPr>
+            <w:tcW w:w="960" w:type="dxa"/>
+            <w:tcBorders>
+              <w:top w:val="nil"/>
+              <w:left w:val="nil"/>
+              <w:bottom w:val="nil"/>
+              <w:right w:val="nil"/>
+            </w:tcBorders>
+            <w:shd w:val="clear" w:color="auto" w:fill="auto"/>
+            <w:noWrap/>
+            <w:vAlign w:val="bottom"/>
+            <w:hideMark/>
+          </w:tcPr>
+          <w:p>
+            <w:pPr>
+              <w:spacing w:after="0" w:line="240" w:lineRule="auto"/>
+              <w:rPr>
+                <w:rFonts w:ascii="Calibri" w:eastAsia="Times New Roman" w:hAnsi="Calibri" w:cs="Times New Roman"/>
+                <w:color w:val="000000"/>
+              </w:rPr>
+            </w:pPr>
+          </w:p>
+        </w:tc>
+        <w:tc>
+          <w:tcPr>
+            <w:tcW w:w="960" w:type="dxa"/>
+            <w:tcBorders>
+              <w:top w:val="nil"/>
+              <w:left w:val="nil"/>
+              <w:bottom w:val="nil"/>
+              <w:right w:val="nil"/>
+            </w:tcBorders>
+            <w:shd w:val="clear" w:color="auto" w:fill="auto"/>
+            <w:noWrap/>
+            <w:vAlign w:val="bottom"/>
+            <w:hideMark/>
+          </w:tcPr>
+          <w:p>
+            <w:pPr>
+              <w:spacing w:after="0" w:line="240" w:lineRule="auto"/>
+              <w:rPr>
+                <w:rFonts w:ascii="Calibri" w:eastAsia="Times New Roman" w:hAnsi="Calibri" w:cs="Times New Roman"/>
+                <w:color w:val="000000"/>
+              </w:rPr>
+            </w:pPr>
+          </w:p>
+        </w:tc>
+        <w:tc>
+          <w:tcPr>
+            <w:tcW w:w="960" w:type="dxa"/>
+            <w:tcBorders>
+              <w:top w:val="nil"/>
+              <w:left w:val="nil"/>
+              <w:bottom w:val="nil"/>
+              <w:right w:val="nil"/>
+            </w:tcBorders>
+            <w:shd w:val="clear" w:color="auto" w:fill="auto"/>
+            <w:noWrap/>
+            <w:vAlign w:val="bottom"/>
+            <w:hideMark/>
+          </w:tcPr>
+          <w:p>
+            <w:pPr>
+              <w:spacing w:after="0" w:line="240" w:lineRule="auto"/>
+              <w:rPr>
+                <w:rFonts w:ascii="Calibri" w:eastAsia="Times New Roman" w:hAnsi="Calibri" w:cs="Times New Roman"/>
+                <w:color w:val="000000"/>
+              </w:rPr>
+            </w:pPr>
+          </w:p>
+        </w:tc>
+      </w:tr>
+      <w:tr>
+        <w:trPr>
+          <w:trHeight w:val="300"/>
+        </w:trPr>
+        <w:tc>
+          <w:tcPr>
+            <w:tcW w:w="960" w:type="dxa"/>
+            <w:tcBorders>
+              <w:top w:val="nil"/>
+              <w:left w:val="nil"/>
+              <w:bottom w:val="nil"/>
+              <w:right w:val="nil"/>
+            </w:tcBorders>
+            <w:shd w:val="clear" w:color="auto" w:fill="auto"/>
+            <w:noWrap/>
+            <w:vAlign w:val="bottom"/>
+            <w:hideMark/>
+          </w:tcPr>
+          <w:p>
+            <w:pPr>
+              <w:spacing w:after="0" w:line="240" w:lineRule="auto"/>
+              <w:rPr>
+                <w:rFonts w:ascii="Calibri" w:eastAsia="Times New Roman" w:hAnsi="Calibri" w:cs="Times New Roman"/>
+                <w:color w:val="000000"/>
+              </w:rPr>
+            </w:pPr>
+          </w:p>
+        </w:tc>
+        <w:tc>
+          <w:tcPr>
+            <w:tcW w:w="2440" w:type="dxa"/>
+            <w:tcBorders>
+              <w:top w:val="nil"/>
+              <w:left w:val="nil"/>
+              <w:bottom w:val="nil"/>
+              <w:right w:val="nil"/>
+            </w:tcBorders>
+            <w:shd w:val="clear" w:color="auto" w:fill="auto"/>
+            <w:noWrap/>
+            <w:vAlign w:val="bottom"/>
+            <w:hideMark/>
+          </w:tcPr>
+          <w:p>
+            <w:pPr>
+              <w:spacing w:after="0" w:line="240" w:lineRule="auto"/>
+              <w:rPr>
+                <w:rFonts w:ascii="Calibri" w:eastAsia="Times New Roman" w:hAnsi="Calibri" w:cs="Times New Roman"/>
+                <w:color w:val="000000"/>
+              </w:rPr>
+            </w:pPr>
+            <w:r>
+              <w:rPr>
+                <w:rFonts w:ascii="Calibri" w:eastAsia="Times New Roman" w:hAnsi="Calibri" w:cs="Times New Roman"/>
+                <w:color w:val="000000"/>
+              </w:rPr>
+              <w:t>Messaging Functionality</w:t>
+            </w:r>
+          </w:p>
+        </w:tc>
+        <w:tc>
+          <w:tcPr>
+            <w:tcW w:w="960" w:type="dxa"/>
+            <w:tcBorders>
+              <w:top w:val="nil"/>
+              <w:left w:val="nil"/>
+              <w:bottom w:val="nil"/>
+              <w:right w:val="nil"/>
+            </w:tcBorders>
+            <w:shd w:val="clear" w:color="000000" w:fill="FF0000"/>
+            <w:noWrap/>
+            <w:vAlign w:val="bottom"/>
+            <w:hideMark/>
+          </w:tcPr>
+          <w:p>
+            <w:pPr>
+              <w:spacing w:after="0" w:line="240" w:lineRule="auto"/>
+              <w:rPr>
+                <w:rFonts w:ascii="Calibri" w:eastAsia="Times New Roman" w:hAnsi="Calibri" w:cs="Times New Roman"/>
+                <w:color w:val="000000"/>
+              </w:rPr>
+            </w:pPr>
+            <w:r>
+              <w:rPr>
+                <w:rFonts w:ascii="Calibri" w:eastAsia="Times New Roman" w:hAnsi="Calibri" w:cs="Times New Roman"/>
+                <w:color w:val="000000"/>
+              </w:rPr>
+              <w:t> </w:t>
+            </w:r>
+          </w:p>
+        </w:tc>
+        <w:tc>
+          <w:tcPr>
+            <w:tcW w:w="960" w:type="dxa"/>
+            <w:tcBorders>
+              <w:top w:val="nil"/>
+              <w:left w:val="nil"/>
+              <w:bottom w:val="nil"/>
+              <w:right w:val="nil"/>
+            </w:tcBorders>
+            <w:shd w:val="clear" w:color="000000" w:fill="FF0000"/>
+            <w:noWrap/>
+            <w:vAlign w:val="bottom"/>
+            <w:hideMark/>
+          </w:tcPr>
+          <w:p>
+            <w:pPr>
+              <w:spacing w:after="0" w:line="240" w:lineRule="auto"/>
+              <w:rPr>
+                <w:rFonts w:ascii="Calibri" w:eastAsia="Times New Roman" w:hAnsi="Calibri" w:cs="Times New Roman"/>
+                <w:color w:val="000000"/>
+              </w:rPr>
+            </w:pPr>
+            <w:r>
+              <w:rPr>
+                <w:rFonts w:ascii="Calibri" w:eastAsia="Times New Roman" w:hAnsi="Calibri" w:cs="Times New Roman"/>
+                <w:color w:val="000000"/>
+              </w:rPr>
+              <w:t> </w:t>
+            </w:r>
+          </w:p>
+        </w:tc>
+        <w:tc>
+          <w:tcPr>
+            <w:tcW w:w="960" w:type="dxa"/>
+            <w:tcBorders>
+              <w:top w:val="nil"/>
+              <w:left w:val="nil"/>
+              <w:bottom w:val="nil"/>
+              <w:right w:val="nil"/>
+            </w:tcBorders>
+            <w:shd w:val="clear" w:color="auto" w:fill="auto"/>
+            <w:noWrap/>
+            <w:vAlign w:val="bottom"/>
+            <w:hideMark/>
+          </w:tcPr>
+          <w:p>
+            <w:pPr>
+              <w:spacing w:after="0" w:line="240" w:lineRule="auto"/>
+              <w:rPr>
+                <w:rFonts w:ascii="Calibri" w:eastAsia="Times New Roman" w:hAnsi="Calibri" w:cs="Times New Roman"/>
+                <w:color w:val="000000"/>
+              </w:rPr>
+            </w:pPr>
+          </w:p>
+        </w:tc>
+        <w:tc>
+          <w:tcPr>
+            <w:tcW w:w="960" w:type="dxa"/>
+            <w:tcBorders>
+              <w:top w:val="nil"/>
+              <w:left w:val="nil"/>
+              <w:bottom w:val="nil"/>
+              <w:right w:val="nil"/>
+            </w:tcBorders>
+            <w:shd w:val="clear" w:color="auto" w:fill="auto"/>
+            <w:noWrap/>
+            <w:vAlign w:val="bottom"/>
+            <w:hideMark/>
+          </w:tcPr>
+          <w:p>
+            <w:pPr>
+              <w:spacing w:after="0" w:line="240" w:lineRule="auto"/>
+              <w:rPr>
+                <w:rFonts w:ascii="Calibri" w:eastAsia="Times New Roman" w:hAnsi="Calibri" w:cs="Times New Roman"/>
+                <w:color w:val="000000"/>
+              </w:rPr>
+            </w:pPr>
+          </w:p>
+        </w:tc>
+        <w:tc>
+          <w:tcPr>
+            <w:tcW w:w="960" w:type="dxa"/>
+            <w:tcBorders>
+              <w:top w:val="nil"/>
+              <w:left w:val="nil"/>
+              <w:bottom w:val="nil"/>
+              <w:right w:val="nil"/>
+            </w:tcBorders>
+            <w:shd w:val="clear" w:color="auto" w:fill="auto"/>
+            <w:noWrap/>
+            <w:vAlign w:val="bottom"/>
+            <w:hideMark/>
+          </w:tcPr>
+          <w:p>
+            <w:pPr>
+              <w:spacing w:after="0" w:line="240" w:lineRule="auto"/>
+              <w:rPr>
+                <w:rFonts w:ascii="Calibri" w:eastAsia="Times New Roman" w:hAnsi="Calibri" w:cs="Times New Roman"/>
+                <w:color w:val="000000"/>
+              </w:rPr>
+            </w:pPr>
+          </w:p>
+        </w:tc>
+        <w:tc>
+          <w:tcPr>
+            <w:tcW w:w="960" w:type="dxa"/>
+            <w:tcBorders>
+              <w:top w:val="nil"/>
+              <w:left w:val="nil"/>
+              <w:bottom w:val="nil"/>
+              <w:right w:val="nil"/>
+            </w:tcBorders>
+            <w:shd w:val="clear" w:color="auto" w:fill="auto"/>
+            <w:noWrap/>
+            <w:vAlign w:val="bottom"/>
+            <w:hideMark/>
+          </w:tcPr>
+          <w:p>
+            <w:pPr>
+              <w:spacing w:after="0" w:line="240" w:lineRule="auto"/>
+              <w:rPr>
+                <w:rFonts w:ascii="Calibri" w:eastAsia="Times New Roman" w:hAnsi="Calibri" w:cs="Times New Roman"/>
+                <w:color w:val="000000"/>
+              </w:rPr>
+            </w:pPr>
+          </w:p>
+        </w:tc>
+      </w:tr>
+      <w:tr>
+        <w:trPr>
+          <w:trHeight w:val="300"/>
+        </w:trPr>
+        <w:tc>
+          <w:tcPr>
+            <w:tcW w:w="960" w:type="dxa"/>
+            <w:tcBorders>
+              <w:top w:val="nil"/>
+              <w:left w:val="nil"/>
+              <w:bottom w:val="nil"/>
+              <w:right w:val="nil"/>
+            </w:tcBorders>
+            <w:shd w:val="clear" w:color="auto" w:fill="auto"/>
+            <w:noWrap/>
+            <w:vAlign w:val="bottom"/>
+            <w:hideMark/>
+          </w:tcPr>
+          <w:p>
+            <w:pPr>
+              <w:spacing w:after="0" w:line="240" w:lineRule="auto"/>
+              <w:rPr>
+                <w:rFonts w:ascii="Calibri" w:eastAsia="Times New Roman" w:hAnsi="Calibri" w:cs="Times New Roman"/>
+                <w:color w:val="000000"/>
+              </w:rPr>
+            </w:pPr>
+          </w:p>
+        </w:tc>
+        <w:tc>
+          <w:tcPr>
+            <w:tcW w:w="2440" w:type="dxa"/>
+            <w:tcBorders>
+              <w:top w:val="nil"/>
+              <w:left w:val="nil"/>
+              <w:bottom w:val="nil"/>
+              <w:right w:val="nil"/>
+            </w:tcBorders>
+            <w:shd w:val="clear" w:color="auto" w:fill="auto"/>
+            <w:noWrap/>
+            <w:vAlign w:val="bottom"/>
+            <w:hideMark/>
+          </w:tcPr>
+          <w:p>
+            <w:pPr>
+              <w:spacing w:after="0" w:line="240" w:lineRule="auto"/>
+              <w:rPr>
+                <w:rFonts w:ascii="Calibri" w:eastAsia="Times New Roman" w:hAnsi="Calibri" w:cs="Times New Roman"/>
+                <w:color w:val="000000"/>
+              </w:rPr>
+            </w:pPr>
+            <w:r>
+              <w:rPr>
+                <w:rFonts w:ascii="Calibri" w:eastAsia="Times New Roman" w:hAnsi="Calibri" w:cs="Times New Roman"/>
+                <w:color w:val="000000"/>
+              </w:rPr>
+              <w:t>Ease of use Testing</w:t>
+            </w:r>
+          </w:p>
+        </w:tc>
+        <w:tc>
+          <w:tcPr>
+            <w:tcW w:w="960" w:type="dxa"/>
+            <w:tcBorders>
+              <w:top w:val="nil"/>
+              <w:left w:val="nil"/>
+              <w:bottom w:val="nil"/>
+              <w:right w:val="nil"/>
+            </w:tcBorders>
+            <w:shd w:val="clear" w:color="000000" w:fill="538DD5"/>
+            <w:noWrap/>
+            <w:vAlign w:val="bottom"/>
+            <w:hideMark/>
+          </w:tcPr>
+          <w:p>
+            <w:pPr>
+              <w:spacing w:after="0" w:line="240" w:lineRule="auto"/>
+              <w:rPr>
+                <w:rFonts w:ascii="Calibri" w:eastAsia="Times New Roman" w:hAnsi="Calibri" w:cs="Times New Roman"/>
+                <w:color w:val="000000"/>
+              </w:rPr>
+            </w:pPr>
+            <w:r>
+              <w:rPr>
+                <w:rFonts w:ascii="Calibri" w:eastAsia="Times New Roman" w:hAnsi="Calibri" w:cs="Times New Roman"/>
+                <w:color w:val="000000"/>
+              </w:rPr>
+              <w:t> </w:t>
+            </w:r>
+          </w:p>
+        </w:tc>
+        <w:tc>
+          <w:tcPr>
+            <w:tcW w:w="960" w:type="dxa"/>
+            <w:tcBorders>
+              <w:top w:val="nil"/>
+              <w:left w:val="nil"/>
+              <w:bottom w:val="nil"/>
+              <w:right w:val="nil"/>
+            </w:tcBorders>
+            <w:shd w:val="clear" w:color="000000" w:fill="538DD5"/>
+            <w:noWrap/>
+            <w:vAlign w:val="bottom"/>
+            <w:hideMark/>
+          </w:tcPr>
+          <w:p>
+            <w:pPr>
+              <w:spacing w:after="0" w:line="240" w:lineRule="auto"/>
+              <w:rPr>
+                <w:rFonts w:ascii="Calibri" w:eastAsia="Times New Roman" w:hAnsi="Calibri" w:cs="Times New Roman"/>
+                <w:color w:val="000000"/>
+              </w:rPr>
+            </w:pPr>
+            <w:r>
+              <w:rPr>
+                <w:rFonts w:ascii="Calibri" w:eastAsia="Times New Roman" w:hAnsi="Calibri" w:cs="Times New Roman"/>
+                <w:color w:val="000000"/>
+              </w:rPr>
+              <w:t> </w:t>
+            </w:r>
+          </w:p>
+        </w:tc>
+        <w:tc>
+          <w:tcPr>
+            <w:tcW w:w="960" w:type="dxa"/>
+            <w:tcBorders>
+              <w:top w:val="nil"/>
+              <w:left w:val="nil"/>
+              <w:bottom w:val="nil"/>
+              <w:right w:val="nil"/>
+            </w:tcBorders>
+            <w:shd w:val="clear" w:color="000000" w:fill="538DD5"/>
+            <w:noWrap/>
+            <w:vAlign w:val="bottom"/>
+            <w:hideMark/>
+          </w:tcPr>
+          <w:p>
+            <w:pPr>
+              <w:spacing w:after="0" w:line="240" w:lineRule="auto"/>
+              <w:rPr>
+                <w:rFonts w:ascii="Calibri" w:eastAsia="Times New Roman" w:hAnsi="Calibri" w:cs="Times New Roman"/>
+                <w:color w:val="000000"/>
+              </w:rPr>
+            </w:pPr>
+            <w:r>
+              <w:rPr>
+                <w:rFonts w:ascii="Calibri" w:eastAsia="Times New Roman" w:hAnsi="Calibri" w:cs="Times New Roman"/>
+                <w:color w:val="000000"/>
+              </w:rPr>
+              <w:t> </w:t>
+            </w:r>
+          </w:p>
+        </w:tc>
+        <w:tc>
+          <w:tcPr>
+            <w:tcW w:w="960" w:type="dxa"/>
+            <w:tcBorders>
+              <w:top w:val="nil"/>
+              <w:left w:val="nil"/>
+              <w:bottom w:val="nil"/>
+              <w:right w:val="nil"/>
+            </w:tcBorders>
+            <w:shd w:val="clear" w:color="000000" w:fill="538DD5"/>
+            <w:noWrap/>
+            <w:vAlign w:val="bottom"/>
+            <w:hideMark/>
+          </w:tcPr>
+          <w:p>
+            <w:pPr>
+              <w:spacing w:after="0" w:line="240" w:lineRule="auto"/>
+              <w:rPr>
+                <w:rFonts w:ascii="Calibri" w:eastAsia="Times New Roman" w:hAnsi="Calibri" w:cs="Times New Roman"/>
+                <w:color w:val="000000"/>
+              </w:rPr>
+            </w:pPr>
+            <w:r>
+              <w:rPr>
+                <w:rFonts w:ascii="Calibri" w:eastAsia="Times New Roman" w:hAnsi="Calibri" w:cs="Times New Roman"/>
+                <w:color w:val="000000"/>
+              </w:rPr>
+              <w:t> </w:t>
+            </w:r>
+          </w:p>
+        </w:tc>
+        <w:tc>
+          <w:tcPr>
+            <w:tcW w:w="960" w:type="dxa"/>
+            <w:tcBorders>
+              <w:top w:val="nil"/>
+              <w:left w:val="nil"/>
+              <w:bottom w:val="nil"/>
+              <w:right w:val="nil"/>
+            </w:tcBorders>
+            <w:shd w:val="clear" w:color="000000" w:fill="538DD5"/>
+            <w:noWrap/>
+            <w:vAlign w:val="bottom"/>
+            <w:hideMark/>
+          </w:tcPr>
+          <w:p>
+            <w:pPr>
+              <w:spacing w:after="0" w:line="240" w:lineRule="auto"/>
+              <w:rPr>
+                <w:rFonts w:ascii="Calibri" w:eastAsia="Times New Roman" w:hAnsi="Calibri" w:cs="Times New Roman"/>
+                <w:color w:val="000000"/>
+              </w:rPr>
+            </w:pPr>
+            <w:r>
+              <w:rPr>
+                <w:rFonts w:ascii="Calibri" w:eastAsia="Times New Roman" w:hAnsi="Calibri" w:cs="Times New Roman"/>
+                <w:color w:val="000000"/>
+              </w:rPr>
+              <w:t> </w:t>
+            </w:r>
+          </w:p>
+        </w:tc>
+        <w:tc>
+          <w:tcPr>
+            <w:tcW w:w="960" w:type="dxa"/>
+            <w:tcBorders>
+              <w:top w:val="nil"/>
+              <w:left w:val="nil"/>
+              <w:bottom w:val="nil"/>
+              <w:right w:val="nil"/>
+            </w:tcBorders>
+            <w:shd w:val="clear" w:color="auto" w:fill="auto"/>
+            <w:noWrap/>
+            <w:vAlign w:val="bottom"/>
+            <w:hideMark/>
+          </w:tcPr>
+          <w:p>
+            <w:pPr>
+              <w:spacing w:after="0" w:line="240" w:lineRule="auto"/>
+              <w:rPr>
+                <w:rFonts w:ascii="Calibri" w:eastAsia="Times New Roman" w:hAnsi="Calibri" w:cs="Times New Roman"/>
+                <w:color w:val="000000"/>
+              </w:rPr>
+            </w:pPr>
+          </w:p>
+        </w:tc>
+      </w:tr>
+      <w:tr>
+        <w:trPr>
+          <w:trHeight w:val="300"/>
+        </w:trPr>
+        <w:tc>
+          <w:tcPr>
+            <w:tcW w:w="960" w:type="dxa"/>
+            <w:tcBorders>
+              <w:top w:val="nil"/>
+              <w:left w:val="nil"/>
+              <w:bottom w:val="nil"/>
+              <w:right w:val="nil"/>
+            </w:tcBorders>
+            <w:shd w:val="clear" w:color="auto" w:fill="auto"/>
+            <w:noWrap/>
+            <w:vAlign w:val="bottom"/>
+            <w:hideMark/>
+          </w:tcPr>
+          <w:p>
+            <w:pPr>
+              <w:spacing w:after="0" w:line="240" w:lineRule="auto"/>
+              <w:rPr>
+                <w:rFonts w:ascii="Calibri" w:eastAsia="Times New Roman" w:hAnsi="Calibri" w:cs="Times New Roman"/>
+                <w:color w:val="000000"/>
+              </w:rPr>
+            </w:pPr>
+          </w:p>
+        </w:tc>
+        <w:tc>
+          <w:tcPr>
+            <w:tcW w:w="2440" w:type="dxa"/>
+            <w:tcBorders>
+              <w:top w:val="nil"/>
+              <w:left w:val="nil"/>
+              <w:bottom w:val="nil"/>
+              <w:right w:val="nil"/>
+            </w:tcBorders>
+            <w:shd w:val="clear" w:color="auto" w:fill="auto"/>
+            <w:noWrap/>
+            <w:vAlign w:val="bottom"/>
+            <w:hideMark/>
+          </w:tcPr>
+          <w:p>
+            <w:pPr>
+              <w:spacing w:after="0" w:line="240" w:lineRule="auto"/>
+              <w:rPr>
+                <w:rFonts w:ascii="Calibri" w:eastAsia="Times New Roman" w:hAnsi="Calibri" w:cs="Times New Roman"/>
+                <w:color w:val="000000"/>
+              </w:rPr>
+            </w:pPr>
+            <w:r>
+              <w:rPr>
+                <w:rFonts w:ascii="Calibri" w:eastAsia="Times New Roman" w:hAnsi="Calibri" w:cs="Times New Roman"/>
+                <w:color w:val="000000"/>
+              </w:rPr>
+              <w:t>UI optimized</w:t>
+            </w:r>
+          </w:p>
+        </w:tc>
+        <w:tc>
+          <w:tcPr>
+            <w:tcW w:w="960" w:type="dxa"/>
+            <w:tcBorders>
+              <w:top w:val="nil"/>
+              <w:left w:val="nil"/>
+              <w:bottom w:val="nil"/>
+              <w:right w:val="nil"/>
+            </w:tcBorders>
+            <w:shd w:val="clear" w:color="000000" w:fill="FF0000"/>
+            <w:noWrap/>
+            <w:vAlign w:val="bottom"/>
+            <w:hideMark/>
+          </w:tcPr>
+          <w:p>
+            <w:pPr>
+              <w:spacing w:after="0" w:line="240" w:lineRule="auto"/>
+              <w:rPr>
+                <w:rFonts w:ascii="Calibri" w:eastAsia="Times New Roman" w:hAnsi="Calibri" w:cs="Times New Roman"/>
+                <w:color w:val="000000"/>
+              </w:rPr>
+            </w:pPr>
+            <w:r>
+              <w:rPr>
+                <w:rFonts w:ascii="Calibri" w:eastAsia="Times New Roman" w:hAnsi="Calibri" w:cs="Times New Roman"/>
+                <w:color w:val="000000"/>
+              </w:rPr>
+              <w:t> </w:t>
+            </w:r>
+          </w:p>
+        </w:tc>
+        <w:tc>
+          <w:tcPr>
+            <w:tcW w:w="960" w:type="dxa"/>
+            <w:tcBorders>
+              <w:top w:val="nil"/>
+              <w:left w:val="nil"/>
+              <w:bottom w:val="nil"/>
+              <w:right w:val="nil"/>
+            </w:tcBorders>
+            <w:shd w:val="clear" w:color="000000" w:fill="FF0000"/>
+            <w:noWrap/>
+            <w:vAlign w:val="bottom"/>
+            <w:hideMark/>
+          </w:tcPr>
+          <w:p>
+            <w:pPr>
+              <w:spacing w:after="0" w:line="240" w:lineRule="auto"/>
+              <w:rPr>
+                <w:rFonts w:ascii="Calibri" w:eastAsia="Times New Roman" w:hAnsi="Calibri" w:cs="Times New Roman"/>
+                <w:color w:val="000000"/>
+              </w:rPr>
+            </w:pPr>
+            <w:r>
+              <w:rPr>
+                <w:rFonts w:ascii="Calibri" w:eastAsia="Times New Roman" w:hAnsi="Calibri" w:cs="Times New Roman"/>
+                <w:color w:val="000000"/>
+              </w:rPr>
+              <w:t> </w:t>
+            </w:r>
+          </w:p>
+        </w:tc>
+        <w:tc>
+          <w:tcPr>
+            <w:tcW w:w="960" w:type="dxa"/>
+            <w:tcBorders>
+              <w:top w:val="nil"/>
+              <w:left w:val="nil"/>
+              <w:bottom w:val="nil"/>
+              <w:right w:val="nil"/>
+            </w:tcBorders>
+            <w:shd w:val="clear" w:color="000000" w:fill="FF0000"/>
+            <w:noWrap/>
+            <w:vAlign w:val="bottom"/>
+            <w:hideMark/>
+          </w:tcPr>
+          <w:p>
+            <w:pPr>
+              <w:spacing w:after="0" w:line="240" w:lineRule="auto"/>
+              <w:rPr>
+                <w:rFonts w:ascii="Calibri" w:eastAsia="Times New Roman" w:hAnsi="Calibri" w:cs="Times New Roman"/>
+                <w:color w:val="000000"/>
+              </w:rPr>
+            </w:pPr>
+            <w:r>
+              <w:rPr>
+                <w:rFonts w:ascii="Calibri" w:eastAsia="Times New Roman" w:hAnsi="Calibri" w:cs="Times New Roman"/>
+                <w:color w:val="000000"/>
+              </w:rPr>
+              <w:t> </w:t>
+            </w:r>
+          </w:p>
+        </w:tc>
+        <w:tc>
+          <w:tcPr>
+            <w:tcW w:w="960" w:type="dxa"/>
+            <w:tcBorders>
+              <w:top w:val="nil"/>
+              <w:left w:val="nil"/>
+              <w:bottom w:val="nil"/>
+              <w:right w:val="nil"/>
+            </w:tcBorders>
+            <w:shd w:val="clear" w:color="000000" w:fill="FF0000"/>
+            <w:noWrap/>
+            <w:vAlign w:val="bottom"/>
+            <w:hideMark/>
+          </w:tcPr>
+          <w:p>
+            <w:pPr>
+              <w:spacing w:after="0" w:line="240" w:lineRule="auto"/>
+              <w:rPr>
+                <w:rFonts w:ascii="Calibri" w:eastAsia="Times New Roman" w:hAnsi="Calibri" w:cs="Times New Roman"/>
+                <w:color w:val="000000"/>
+              </w:rPr>
+            </w:pPr>
+            <w:r>
+              <w:rPr>
+                <w:rFonts w:ascii="Calibri" w:eastAsia="Times New Roman" w:hAnsi="Calibri" w:cs="Times New Roman"/>
+                <w:color w:val="000000"/>
+              </w:rPr>
+              <w:t> </w:t>
+            </w:r>
+          </w:p>
+        </w:tc>
+        <w:tc>
+          <w:tcPr>
+            <w:tcW w:w="960" w:type="dxa"/>
+            <w:tcBorders>
+              <w:top w:val="nil"/>
+              <w:left w:val="nil"/>
+              <w:bottom w:val="nil"/>
+              <w:right w:val="nil"/>
+            </w:tcBorders>
+            <w:shd w:val="clear" w:color="auto" w:fill="auto"/>
+            <w:noWrap/>
+            <w:vAlign w:val="bottom"/>
+            <w:hideMark/>
+          </w:tcPr>
+          <w:p>
+            <w:pPr>
+              <w:spacing w:after="0" w:line="240" w:lineRule="auto"/>
+              <w:rPr>
+                <w:rFonts w:ascii="Calibri" w:eastAsia="Times New Roman" w:hAnsi="Calibri" w:cs="Times New Roman"/>
+                <w:color w:val="000000"/>
+              </w:rPr>
+            </w:pPr>
+          </w:p>
+        </w:tc>
+        <w:tc>
+          <w:tcPr>
+            <w:tcW w:w="960" w:type="dxa"/>
+            <w:tcBorders>
+              <w:top w:val="nil"/>
+              <w:left w:val="nil"/>
+              <w:bottom w:val="nil"/>
+              <w:right w:val="nil"/>
+            </w:tcBorders>
+            <w:shd w:val="clear" w:color="auto" w:fill="auto"/>
+            <w:noWrap/>
+            <w:vAlign w:val="bottom"/>
+            <w:hideMark/>
+          </w:tcPr>
+          <w:p>
+            <w:pPr>
+              <w:spacing w:after="0" w:line="240" w:lineRule="auto"/>
+              <w:rPr>
+                <w:rFonts w:ascii="Calibri" w:eastAsia="Times New Roman" w:hAnsi="Calibri" w:cs="Times New Roman"/>
+                <w:color w:val="000000"/>
+              </w:rPr>
+            </w:pPr>
+          </w:p>
+        </w:tc>
+      </w:tr>
+      <w:tr>
+        <w:trPr>
+          <w:trHeight w:val="300"/>
+        </w:trPr>
+        <w:tc>
+          <w:tcPr>
+            <w:tcW w:w="960" w:type="dxa"/>
+            <w:tcBorders>
+              <w:top w:val="nil"/>
+              <w:left w:val="nil"/>
+              <w:bottom w:val="nil"/>
+              <w:right w:val="nil"/>
+            </w:tcBorders>
+            <w:shd w:val="clear" w:color="auto" w:fill="auto"/>
+            <w:noWrap/>
+            <w:vAlign w:val="bottom"/>
+            <w:hideMark/>
+          </w:tcPr>
+          <w:p>
+            <w:pPr>
+              <w:spacing w:after="0" w:line="240" w:lineRule="auto"/>
+              <w:rPr>
+                <w:rFonts w:ascii="Calibri" w:eastAsia="Times New Roman" w:hAnsi="Calibri" w:cs="Times New Roman"/>
+                <w:color w:val="000000"/>
+              </w:rPr>
+            </w:pPr>
+          </w:p>
+        </w:tc>
+        <w:tc>
+          <w:tcPr>
+            <w:tcW w:w="2440" w:type="dxa"/>
+            <w:tcBorders>
+              <w:top w:val="nil"/>
+              <w:left w:val="nil"/>
+              <w:bottom w:val="nil"/>
+              <w:right w:val="nil"/>
+            </w:tcBorders>
+            <w:shd w:val="clear" w:color="auto" w:fill="auto"/>
+            <w:noWrap/>
+            <w:vAlign w:val="bottom"/>
+            <w:hideMark/>
+          </w:tcPr>
+          <w:p>
+            <w:pPr>
+              <w:spacing w:after="0" w:line="240" w:lineRule="auto"/>
+              <w:rPr>
+                <w:rFonts w:ascii="Calibri" w:eastAsia="Times New Roman" w:hAnsi="Calibri" w:cs="Times New Roman"/>
+                <w:color w:val="000000"/>
+              </w:rPr>
+            </w:pPr>
+            <w:r>
+              <w:rPr>
+                <w:rFonts w:ascii="Calibri" w:eastAsia="Times New Roman" w:hAnsi="Calibri" w:cs="Times New Roman"/>
+                <w:color w:val="000000"/>
+              </w:rPr>
+              <w:t>Multiple Recipients</w:t>
+            </w:r>
+          </w:p>
+        </w:tc>
+        <w:tc>
+          <w:tcPr>
+            <w:tcW w:w="960" w:type="dxa"/>
+            <w:tcBorders>
+              <w:top w:val="nil"/>
+              <w:left w:val="nil"/>
+              <w:bottom w:val="nil"/>
+              <w:right w:val="nil"/>
+            </w:tcBorders>
+            <w:shd w:val="clear" w:color="000000" w:fill="538DD5"/>
+            <w:noWrap/>
+            <w:vAlign w:val="bottom"/>
+            <w:hideMark/>
+          </w:tcPr>
+          <w:p>
+            <w:pPr>
+              <w:spacing w:after="0" w:line="240" w:lineRule="auto"/>
+              <w:rPr>
+                <w:rFonts w:ascii="Calibri" w:eastAsia="Times New Roman" w:hAnsi="Calibri" w:cs="Times New Roman"/>
+                <w:color w:val="538DD5"/>
+              </w:rPr>
+            </w:pPr>
+            <w:r>
+              <w:rPr>
+                <w:rFonts w:ascii="Calibri" w:eastAsia="Times New Roman" w:hAnsi="Calibri" w:cs="Times New Roman"/>
+                <w:color w:val="538DD5"/>
+              </w:rPr>
+              <w:t> </w:t>
+            </w:r>
+          </w:p>
+        </w:tc>
+        <w:tc>
+          <w:tcPr>
+            <w:tcW w:w="960" w:type="dxa"/>
+            <w:tcBorders>
+              <w:top w:val="nil"/>
+              <w:left w:val="nil"/>
+              <w:bottom w:val="nil"/>
+              <w:right w:val="nil"/>
+            </w:tcBorders>
+            <w:shd w:val="clear" w:color="000000" w:fill="538DD5"/>
+            <w:noWrap/>
+            <w:vAlign w:val="bottom"/>
+            <w:hideMark/>
+          </w:tcPr>
+          <w:p>
+            <w:pPr>
+              <w:spacing w:after="0" w:line="240" w:lineRule="auto"/>
+              <w:rPr>
+                <w:rFonts w:ascii="Calibri" w:eastAsia="Times New Roman" w:hAnsi="Calibri" w:cs="Times New Roman"/>
+                <w:color w:val="538DD5"/>
+              </w:rPr>
+            </w:pPr>
+            <w:r>
+              <w:rPr>
+                <w:rFonts w:ascii="Calibri" w:eastAsia="Times New Roman" w:hAnsi="Calibri" w:cs="Times New Roman"/>
+                <w:color w:val="538DD5"/>
+              </w:rPr>
+              <w:t> </w:t>
+            </w:r>
+          </w:p>
+        </w:tc>
+        <w:tc>
+          <w:tcPr>
+            <w:tcW w:w="960" w:type="dxa"/>
+            <w:tcBorders>
+              <w:top w:val="nil"/>
+              <w:left w:val="nil"/>
+              <w:bottom w:val="nil"/>
+              <w:right w:val="nil"/>
+            </w:tcBorders>
+            <w:shd w:val="clear" w:color="000000" w:fill="538DD5"/>
+            <w:noWrap/>
+            <w:vAlign w:val="bottom"/>
+            <w:hideMark/>
+          </w:tcPr>
+          <w:p>
+            <w:pPr>
+              <w:spacing w:after="0" w:line="240" w:lineRule="auto"/>
+              <w:rPr>
+                <w:rFonts w:ascii="Calibri" w:eastAsia="Times New Roman" w:hAnsi="Calibri" w:cs="Times New Roman"/>
+                <w:color w:val="538DD5"/>
+              </w:rPr>
+            </w:pPr>
+            <w:r>
+              <w:rPr>
+                <w:rFonts w:ascii="Calibri" w:eastAsia="Times New Roman" w:hAnsi="Calibri" w:cs="Times New Roman"/>
+                <w:color w:val="538DD5"/>
+              </w:rPr>
+              <w:t> </w:t>
+            </w:r>
+          </w:p>
+        </w:tc>
+        <w:tc>
+          <w:tcPr>
+            <w:tcW w:w="960" w:type="dxa"/>
+            <w:tcBorders>
+              <w:top w:val="nil"/>
+              <w:left w:val="nil"/>
+              <w:bottom w:val="nil"/>
+              <w:right w:val="nil"/>
+            </w:tcBorders>
+            <w:shd w:val="clear" w:color="000000" w:fill="538DD5"/>
+            <w:noWrap/>
+            <w:vAlign w:val="bottom"/>
+            <w:hideMark/>
+          </w:tcPr>
+          <w:p>
+            <w:pPr>
+              <w:spacing w:after="0" w:line="240" w:lineRule="auto"/>
+              <w:rPr>
+                <w:rFonts w:ascii="Calibri" w:eastAsia="Times New Roman" w:hAnsi="Calibri" w:cs="Times New Roman"/>
+                <w:color w:val="538DD5"/>
+              </w:rPr>
+            </w:pPr>
+            <w:r>
+              <w:rPr>
+                <w:rFonts w:ascii="Calibri" w:eastAsia="Times New Roman" w:hAnsi="Calibri" w:cs="Times New Roman"/>
+                <w:color w:val="538DD5"/>
+              </w:rPr>
+              <w:t> </w:t>
+            </w:r>
+          </w:p>
+        </w:tc>
+        <w:tc>
+          <w:tcPr>
+            <w:tcW w:w="960" w:type="dxa"/>
+            <w:tcBorders>
+              <w:top w:val="nil"/>
+              <w:left w:val="nil"/>
+              <w:bottom w:val="nil"/>
+              <w:right w:val="nil"/>
+            </w:tcBorders>
+            <w:shd w:val="clear" w:color="000000" w:fill="538DD5"/>
+            <w:noWrap/>
+            <w:vAlign w:val="bottom"/>
+            <w:hideMark/>
+          </w:tcPr>
+          <w:p>
+            <w:pPr>
+              <w:spacing w:after="0" w:line="240" w:lineRule="auto"/>
+              <w:rPr>
+                <w:rFonts w:ascii="Calibri" w:eastAsia="Times New Roman" w:hAnsi="Calibri" w:cs="Times New Roman"/>
+                <w:color w:val="538DD5"/>
+              </w:rPr>
+            </w:pPr>
+            <w:r>
+              <w:rPr>
+                <w:rFonts w:ascii="Calibri" w:eastAsia="Times New Roman" w:hAnsi="Calibri" w:cs="Times New Roman"/>
+                <w:color w:val="538DD5"/>
+              </w:rPr>
+              <w:t> </w:t>
+            </w:r>
+          </w:p>
+        </w:tc>
+        <w:tc>
+          <w:tcPr>
+            <w:tcW w:w="960" w:type="dxa"/>
+            <w:tcBorders>
+              <w:top w:val="nil"/>
+              <w:left w:val="nil"/>
+              <w:bottom w:val="nil"/>
+              <w:right w:val="nil"/>
+            </w:tcBorders>
+            <w:shd w:val="clear" w:color="auto" w:fill="auto"/>
+            <w:noWrap/>
+            <w:vAlign w:val="bottom"/>
+            <w:hideMark/>
+          </w:tcPr>
+          <w:p>
+            <w:pPr>
+              <w:spacing w:after="0" w:line="240" w:lineRule="auto"/>
+              <w:rPr>
+                <w:rFonts w:ascii="Calibri" w:eastAsia="Times New Roman" w:hAnsi="Calibri" w:cs="Times New Roman"/>
+                <w:color w:val="000000"/>
+              </w:rPr>
+            </w:pPr>
+          </w:p>
+        </w:tc>
+      </w:tr>
+      <w:tr>
+        <w:trPr>
+          <w:trHeight w:val="300"/>
+        </w:trPr>
+        <w:tc>
+          <w:tcPr>
+            <w:tcW w:w="960" w:type="dxa"/>
+            <w:tcBorders>
+              <w:top w:val="nil"/>
+              <w:left w:val="nil"/>
+              <w:bottom w:val="nil"/>
+              <w:right w:val="nil"/>
+            </w:tcBorders>
+            <w:shd w:val="clear" w:color="auto" w:fill="auto"/>
+            <w:noWrap/>
+            <w:vAlign w:val="bottom"/>
+            <w:hideMark/>
+          </w:tcPr>
+          <w:p>
+            <w:pPr>
+              <w:spacing w:after="0" w:line="240" w:lineRule="auto"/>
+              <w:rPr>
+                <w:rFonts w:ascii="Calibri" w:eastAsia="Times New Roman" w:hAnsi="Calibri" w:cs="Times New Roman"/>
+                <w:color w:val="000000"/>
+              </w:rPr>
+            </w:pPr>
+          </w:p>
+        </w:tc>
+        <w:tc>
+          <w:tcPr>
+            <w:tcW w:w="2440" w:type="dxa"/>
+            <w:tcBorders>
+              <w:top w:val="nil"/>
+              <w:left w:val="nil"/>
+              <w:bottom w:val="nil"/>
+              <w:right w:val="nil"/>
+            </w:tcBorders>
+            <w:shd w:val="clear" w:color="auto" w:fill="auto"/>
+            <w:noWrap/>
+            <w:vAlign w:val="bottom"/>
+            <w:hideMark/>
+          </w:tcPr>
+          <w:p>
+            <w:pPr>
+              <w:spacing w:after="0" w:line="240" w:lineRule="auto"/>
+              <w:rPr>
+                <w:rFonts w:ascii="Calibri" w:eastAsia="Times New Roman" w:hAnsi="Calibri" w:cs="Times New Roman"/>
+                <w:color w:val="000000"/>
+              </w:rPr>
+            </w:pPr>
+            <w:r>
+              <w:rPr>
+                <w:rFonts w:ascii="Calibri" w:eastAsia="Times New Roman" w:hAnsi="Calibri" w:cs="Times New Roman"/>
+                <w:color w:val="000000"/>
+              </w:rPr>
+              <w:t>Customizable messages</w:t>
+            </w:r>
+          </w:p>
+        </w:tc>
+        <w:tc>
+          <w:tcPr>
+            <w:tcW w:w="960" w:type="dxa"/>
+            <w:tcBorders>
+              <w:top w:val="nil"/>
+              <w:left w:val="nil"/>
+              <w:bottom w:val="nil"/>
+              <w:right w:val="nil"/>
+            </w:tcBorders>
+            <w:shd w:val="clear" w:color="000000" w:fill="538DD5"/>
+            <w:noWrap/>
+            <w:vAlign w:val="bottom"/>
+            <w:hideMark/>
+          </w:tcPr>
+          <w:p>
+            <w:pPr>
+              <w:spacing w:after="0" w:line="240" w:lineRule="auto"/>
+              <w:rPr>
+                <w:rFonts w:ascii="Calibri" w:eastAsia="Times New Roman" w:hAnsi="Calibri" w:cs="Times New Roman"/>
+                <w:color w:val="538DD5"/>
+              </w:rPr>
+            </w:pPr>
+            <w:r>
+              <w:rPr>
+                <w:rFonts w:ascii="Calibri" w:eastAsia="Times New Roman" w:hAnsi="Calibri" w:cs="Times New Roman"/>
+                <w:color w:val="538DD5"/>
+              </w:rPr>
+              <w:t> </w:t>
+            </w:r>
+          </w:p>
+        </w:tc>
+        <w:tc>
+          <w:tcPr>
+            <w:tcW w:w="960" w:type="dxa"/>
+            <w:tcBorders>
+              <w:top w:val="nil"/>
+              <w:left w:val="nil"/>
+              <w:bottom w:val="nil"/>
+              <w:right w:val="nil"/>
+            </w:tcBorders>
+            <w:shd w:val="clear" w:color="000000" w:fill="538DD5"/>
+            <w:noWrap/>
+            <w:vAlign w:val="bottom"/>
+            <w:hideMark/>
+          </w:tcPr>
+          <w:p>
+            <w:pPr>
+              <w:spacing w:after="0" w:line="240" w:lineRule="auto"/>
+              <w:rPr>
+                <w:rFonts w:ascii="Calibri" w:eastAsia="Times New Roman" w:hAnsi="Calibri" w:cs="Times New Roman"/>
+                <w:color w:val="538DD5"/>
+              </w:rPr>
+            </w:pPr>
+            <w:r>
+              <w:rPr>
+                <w:rFonts w:ascii="Calibri" w:eastAsia="Times New Roman" w:hAnsi="Calibri" w:cs="Times New Roman"/>
+                <w:color w:val="538DD5"/>
+              </w:rPr>
+              <w:t> </w:t>
+            </w:r>
+          </w:p>
+        </w:tc>
+        <w:tc>
+          <w:tcPr>
+            <w:tcW w:w="960" w:type="dxa"/>
+            <w:tcBorders>
+              <w:top w:val="nil"/>
+              <w:left w:val="nil"/>
+              <w:bottom w:val="nil"/>
+              <w:right w:val="nil"/>
+            </w:tcBorders>
+            <w:shd w:val="clear" w:color="000000" w:fill="538DD5"/>
+            <w:noWrap/>
+            <w:vAlign w:val="bottom"/>
+            <w:hideMark/>
+          </w:tcPr>
+          <w:p>
+            <w:pPr>
+              <w:spacing w:after="0" w:line="240" w:lineRule="auto"/>
+              <w:rPr>
+                <w:rFonts w:ascii="Calibri" w:eastAsia="Times New Roman" w:hAnsi="Calibri" w:cs="Times New Roman"/>
+                <w:color w:val="538DD5"/>
+              </w:rPr>
+            </w:pPr>
+            <w:r>
+              <w:rPr>
+                <w:rFonts w:ascii="Calibri" w:eastAsia="Times New Roman" w:hAnsi="Calibri" w:cs="Times New Roman"/>
+                <w:color w:val="538DD5"/>
+              </w:rPr>
+              <w:t> </w:t>
+            </w:r>
+          </w:p>
+        </w:tc>
+        <w:tc>
+          <w:tcPr>
+            <w:tcW w:w="960" w:type="dxa"/>
+            <w:tcBorders>
+              <w:top w:val="nil"/>
+              <w:left w:val="nil"/>
+              <w:bottom w:val="nil"/>
+              <w:right w:val="nil"/>
+            </w:tcBorders>
+            <w:shd w:val="clear" w:color="000000" w:fill="538DD5"/>
+            <w:noWrap/>
+            <w:vAlign w:val="bottom"/>
+            <w:hideMark/>
+          </w:tcPr>
+          <w:p>
+            <w:pPr>
+              <w:spacing w:after="0" w:line="240" w:lineRule="auto"/>
+              <w:rPr>
+                <w:rFonts w:ascii="Calibri" w:eastAsia="Times New Roman" w:hAnsi="Calibri" w:cs="Times New Roman"/>
+                <w:color w:val="538DD5"/>
+              </w:rPr>
+            </w:pPr>
+            <w:r>
+              <w:rPr>
+                <w:rFonts w:ascii="Calibri" w:eastAsia="Times New Roman" w:hAnsi="Calibri" w:cs="Times New Roman"/>
+                <w:color w:val="538DD5"/>
+              </w:rPr>
+              <w:t> </w:t>
+            </w:r>
+          </w:p>
+        </w:tc>
+        <w:tc>
+          <w:tcPr>
+            <w:tcW w:w="960" w:type="dxa"/>
+            <w:tcBorders>
+              <w:top w:val="nil"/>
+              <w:left w:val="nil"/>
+              <w:bottom w:val="nil"/>
+              <w:right w:val="nil"/>
+            </w:tcBorders>
+            <w:shd w:val="clear" w:color="000000" w:fill="538DD5"/>
+            <w:noWrap/>
+            <w:vAlign w:val="bottom"/>
+            <w:hideMark/>
+          </w:tcPr>
+          <w:p>
+            <w:pPr>
+              <w:spacing w:after="0" w:line="240" w:lineRule="auto"/>
+              <w:rPr>
+                <w:rFonts w:ascii="Calibri" w:eastAsia="Times New Roman" w:hAnsi="Calibri" w:cs="Times New Roman"/>
+                <w:color w:val="538DD5"/>
+              </w:rPr>
+            </w:pPr>
+            <w:r>
+              <w:rPr>
+                <w:rFonts w:ascii="Calibri" w:eastAsia="Times New Roman" w:hAnsi="Calibri" w:cs="Times New Roman"/>
+                <w:color w:val="538DD5"/>
+              </w:rPr>
+              <w:t> </w:t>
+            </w:r>
+          </w:p>
+        </w:tc>
+        <w:tc>
+          <w:tcPr>
+            <w:tcW w:w="960" w:type="dxa"/>
+            <w:tcBorders>
+              <w:top w:val="nil"/>
+              <w:left w:val="nil"/>
+              <w:bottom w:val="nil"/>
+              <w:right w:val="nil"/>
+            </w:tcBorders>
+            <w:shd w:val="clear" w:color="auto" w:fill="auto"/>
+            <w:noWrap/>
+            <w:vAlign w:val="bottom"/>
+            <w:hideMark/>
+          </w:tcPr>
+          <w:p>
+            <w:pPr>
+              <w:spacing w:after="0" w:line="240" w:lineRule="auto"/>
+              <w:rPr>
+                <w:rFonts w:ascii="Calibri" w:eastAsia="Times New Roman" w:hAnsi="Calibri" w:cs="Times New Roman"/>
+                <w:color w:val="000000"/>
+              </w:rPr>
+            </w:pPr>
+          </w:p>
+        </w:tc>
+      </w:tr>
+      <w:tr>
+        <w:trPr>
+          <w:trHeight w:val="300"/>
+        </w:trPr>
+        <w:tc>
+          <w:tcPr>
+            <w:tcW w:w="960" w:type="dxa"/>
+            <w:tcBorders>
+              <w:top w:val="nil"/>
+              <w:left w:val="nil"/>
+              <w:bottom w:val="nil"/>
+              <w:right w:val="nil"/>
+            </w:tcBorders>
+            <w:shd w:val="clear" w:color="auto" w:fill="auto"/>
+            <w:noWrap/>
+            <w:vAlign w:val="bottom"/>
+            <w:hideMark/>
+          </w:tcPr>
+          <w:p>
+            <w:pPr>
+              <w:spacing w:after="0" w:line="240" w:lineRule="auto"/>
+              <w:rPr>
+                <w:rFonts w:ascii="Calibri" w:eastAsia="Times New Roman" w:hAnsi="Calibri" w:cs="Times New Roman"/>
+                <w:color w:val="000000"/>
+              </w:rPr>
+            </w:pPr>
+          </w:p>
+        </w:tc>
+        <w:tc>
+          <w:tcPr>
+            <w:tcW w:w="2440" w:type="dxa"/>
+            <w:tcBorders>
+              <w:top w:val="nil"/>
+              <w:left w:val="nil"/>
+              <w:bottom w:val="nil"/>
+              <w:right w:val="nil"/>
+            </w:tcBorders>
+            <w:shd w:val="clear" w:color="auto" w:fill="auto"/>
+            <w:noWrap/>
+            <w:vAlign w:val="bottom"/>
+            <w:hideMark/>
+          </w:tcPr>
+          <w:p>
+            <w:pPr>
+              <w:spacing w:after="0" w:line="240" w:lineRule="auto"/>
+              <w:rPr>
+                <w:rFonts w:ascii="Calibri" w:eastAsia="Times New Roman" w:hAnsi="Calibri" w:cs="Times New Roman"/>
+                <w:color w:val="000000"/>
+              </w:rPr>
+            </w:pPr>
+            <w:r>
+              <w:rPr>
+                <w:rFonts w:ascii="Calibri" w:eastAsia="Times New Roman" w:hAnsi="Calibri" w:cs="Times New Roman"/>
+                <w:color w:val="000000"/>
+              </w:rPr>
+              <w:t xml:space="preserve">multiple travel types </w:t>
+            </w:r>
+          </w:p>
+        </w:tc>
+        <w:tc>
+          <w:tcPr>
+            <w:tcW w:w="960" w:type="dxa"/>
+            <w:tcBorders>
+              <w:top w:val="nil"/>
+              <w:left w:val="nil"/>
+              <w:bottom w:val="nil"/>
+              <w:right w:val="nil"/>
+            </w:tcBorders>
+            <w:shd w:val="clear" w:color="000000" w:fill="538DD5"/>
+            <w:noWrap/>
+            <w:vAlign w:val="bottom"/>
+            <w:hideMark/>
+          </w:tcPr>
+          <w:p>
+            <w:pPr>
+              <w:spacing w:after="0" w:line="240" w:lineRule="auto"/>
+              <w:rPr>
+                <w:rFonts w:ascii="Calibri" w:eastAsia="Times New Roman" w:hAnsi="Calibri" w:cs="Times New Roman"/>
+                <w:color w:val="538DD5"/>
+              </w:rPr>
+            </w:pPr>
+            <w:r>
+              <w:rPr>
+                <w:rFonts w:ascii="Calibri" w:eastAsia="Times New Roman" w:hAnsi="Calibri" w:cs="Times New Roman"/>
+                <w:color w:val="538DD5"/>
+              </w:rPr>
+              <w:t> </w:t>
+            </w:r>
+          </w:p>
+        </w:tc>
+        <w:tc>
+          <w:tcPr>
+            <w:tcW w:w="960" w:type="dxa"/>
+            <w:tcBorders>
+              <w:top w:val="nil"/>
+              <w:left w:val="nil"/>
+              <w:bottom w:val="nil"/>
+              <w:right w:val="nil"/>
+            </w:tcBorders>
+            <w:shd w:val="clear" w:color="000000" w:fill="538DD5"/>
+            <w:noWrap/>
+            <w:vAlign w:val="bottom"/>
+            <w:hideMark/>
+          </w:tcPr>
+          <w:p>
+            <w:pPr>
+              <w:spacing w:after="0" w:line="240" w:lineRule="auto"/>
+              <w:rPr>
+                <w:rFonts w:ascii="Calibri" w:eastAsia="Times New Roman" w:hAnsi="Calibri" w:cs="Times New Roman"/>
+                <w:color w:val="538DD5"/>
+              </w:rPr>
+            </w:pPr>
+            <w:r>
+              <w:rPr>
+                <w:rFonts w:ascii="Calibri" w:eastAsia="Times New Roman" w:hAnsi="Calibri" w:cs="Times New Roman"/>
+                <w:color w:val="538DD5"/>
+              </w:rPr>
+              <w:t> </w:t>
+            </w:r>
+          </w:p>
+        </w:tc>
+        <w:tc>
+          <w:tcPr>
+            <w:tcW w:w="960" w:type="dxa"/>
+            <w:tcBorders>
+              <w:top w:val="nil"/>
+              <w:left w:val="nil"/>
+              <w:bottom w:val="nil"/>
+              <w:right w:val="nil"/>
+            </w:tcBorders>
+            <w:shd w:val="clear" w:color="000000" w:fill="538DD5"/>
+            <w:noWrap/>
+            <w:vAlign w:val="bottom"/>
+            <w:hideMark/>
+          </w:tcPr>
+          <w:p>
+            <w:pPr>
+              <w:spacing w:after="0" w:line="240" w:lineRule="auto"/>
+              <w:rPr>
+                <w:rFonts w:ascii="Calibri" w:eastAsia="Times New Roman" w:hAnsi="Calibri" w:cs="Times New Roman"/>
+                <w:color w:val="538DD5"/>
+              </w:rPr>
+            </w:pPr>
+            <w:r>
+              <w:rPr>
+                <w:rFonts w:ascii="Calibri" w:eastAsia="Times New Roman" w:hAnsi="Calibri" w:cs="Times New Roman"/>
+                <w:color w:val="538DD5"/>
+              </w:rPr>
+              <w:t> </w:t>
+            </w:r>
+          </w:p>
+        </w:tc>
+        <w:tc>
+          <w:tcPr>
+            <w:tcW w:w="960" w:type="dxa"/>
+            <w:tcBorders>
+              <w:top w:val="nil"/>
+              <w:left w:val="nil"/>
+              <w:bottom w:val="nil"/>
+              <w:right w:val="nil"/>
+            </w:tcBorders>
+            <w:shd w:val="clear" w:color="000000" w:fill="538DD5"/>
+            <w:noWrap/>
+            <w:vAlign w:val="bottom"/>
+            <w:hideMark/>
+          </w:tcPr>
+          <w:p>
+            <w:pPr>
+              <w:spacing w:after="0" w:line="240" w:lineRule="auto"/>
+              <w:rPr>
+                <w:rFonts w:ascii="Calibri" w:eastAsia="Times New Roman" w:hAnsi="Calibri" w:cs="Times New Roman"/>
+                <w:color w:val="538DD5"/>
+              </w:rPr>
+            </w:pPr>
+            <w:r>
+              <w:rPr>
+                <w:rFonts w:ascii="Calibri" w:eastAsia="Times New Roman" w:hAnsi="Calibri" w:cs="Times New Roman"/>
+                <w:color w:val="538DD5"/>
+              </w:rPr>
+              <w:t> </w:t>
+            </w:r>
+          </w:p>
+        </w:tc>
+        <w:tc>
+          <w:tcPr>
+            <w:tcW w:w="960" w:type="dxa"/>
+            <w:tcBorders>
+              <w:top w:val="nil"/>
+              <w:left w:val="nil"/>
+              <w:bottom w:val="nil"/>
+              <w:right w:val="nil"/>
+            </w:tcBorders>
+            <w:shd w:val="clear" w:color="000000" w:fill="538DD5"/>
+            <w:noWrap/>
+            <w:vAlign w:val="bottom"/>
+            <w:hideMark/>
+          </w:tcPr>
+          <w:p>
+            <w:pPr>
+              <w:spacing w:after="0" w:line="240" w:lineRule="auto"/>
+              <w:rPr>
+                <w:rFonts w:ascii="Calibri" w:eastAsia="Times New Roman" w:hAnsi="Calibri" w:cs="Times New Roman"/>
+                <w:color w:val="538DD5"/>
+              </w:rPr>
+            </w:pPr>
+            <w:r>
+              <w:rPr>
+                <w:rFonts w:ascii="Calibri" w:eastAsia="Times New Roman" w:hAnsi="Calibri" w:cs="Times New Roman"/>
+                <w:color w:val="538DD5"/>
+              </w:rPr>
+              <w:t> </w:t>
+            </w:r>
+          </w:p>
+        </w:tc>
+        <w:tc>
+          <w:tcPr>
+            <w:tcW w:w="960" w:type="dxa"/>
+            <w:tcBorders>
+              <w:top w:val="nil"/>
+              <w:left w:val="nil"/>
+              <w:bottom w:val="nil"/>
+              <w:right w:val="nil"/>
+            </w:tcBorders>
+            <w:shd w:val="clear" w:color="auto" w:fill="auto"/>
+            <w:noWrap/>
+            <w:vAlign w:val="bottom"/>
+            <w:hideMark/>
+          </w:tcPr>
+          <w:p>
+            <w:pPr>
+              <w:spacing w:after="0" w:line="240" w:lineRule="auto"/>
+              <w:rPr>
+                <w:rFonts w:ascii="Calibri" w:eastAsia="Times New Roman" w:hAnsi="Calibri" w:cs="Times New Roman"/>
+                <w:color w:val="000000"/>
+              </w:rPr>
+            </w:pPr>
+          </w:p>
+        </w:tc>
+      </w:tr>
+      <w:tr>
+        <w:trPr>
+          <w:trHeight w:val="300"/>
+        </w:trPr>
+        <w:tc>
+          <w:tcPr>
+            <w:tcW w:w="960" w:type="dxa"/>
+            <w:tcBorders>
+              <w:top w:val="nil"/>
+              <w:left w:val="nil"/>
+              <w:bottom w:val="nil"/>
+              <w:right w:val="nil"/>
+            </w:tcBorders>
+            <w:shd w:val="clear" w:color="auto" w:fill="auto"/>
+            <w:noWrap/>
+            <w:vAlign w:val="bottom"/>
+            <w:hideMark/>
+          </w:tcPr>
+          <w:p>
+            <w:pPr>
+              <w:spacing w:after="0" w:line="240" w:lineRule="auto"/>
+              <w:rPr>
+                <w:rFonts w:ascii="Calibri" w:eastAsia="Times New Roman" w:hAnsi="Calibri" w:cs="Times New Roman"/>
+                <w:color w:val="000000"/>
+              </w:rPr>
+            </w:pPr>
+          </w:p>
+        </w:tc>
+        <w:tc>
+          <w:tcPr>
+            <w:tcW w:w="2440" w:type="dxa"/>
+            <w:tcBorders>
+              <w:top w:val="nil"/>
+              <w:left w:val="nil"/>
+              <w:bottom w:val="nil"/>
+              <w:right w:val="nil"/>
+            </w:tcBorders>
+            <w:shd w:val="clear" w:color="auto" w:fill="auto"/>
+            <w:noWrap/>
+            <w:vAlign w:val="bottom"/>
+            <w:hideMark/>
+          </w:tcPr>
+          <w:p>
+            <w:pPr>
+              <w:spacing w:after="0" w:line="240" w:lineRule="auto"/>
+              <w:rPr>
+                <w:rFonts w:ascii="Calibri" w:eastAsia="Times New Roman" w:hAnsi="Calibri" w:cs="Times New Roman"/>
+                <w:color w:val="000000"/>
+              </w:rPr>
+            </w:pPr>
+          </w:p>
+        </w:tc>
+        <w:tc>
+          <w:tcPr>
+            <w:tcW w:w="960" w:type="dxa"/>
+            <w:tcBorders>
+              <w:top w:val="nil"/>
+              <w:left w:val="nil"/>
+              <w:bottom w:val="nil"/>
+              <w:right w:val="nil"/>
+            </w:tcBorders>
+            <w:shd w:val="clear" w:color="auto" w:fill="auto"/>
+            <w:noWrap/>
+            <w:vAlign w:val="bottom"/>
+            <w:hideMark/>
+          </w:tcPr>
+          <w:p>
+            <w:pPr>
+              <w:spacing w:after="0" w:line="240" w:lineRule="auto"/>
+              <w:rPr>
+                <w:rFonts w:ascii="Calibri" w:eastAsia="Times New Roman" w:hAnsi="Calibri" w:cs="Times New Roman"/>
+                <w:color w:val="000000"/>
+              </w:rPr>
+            </w:pPr>
+          </w:p>
+        </w:tc>
+        <w:tc>
+          <w:tcPr>
+            <w:tcW w:w="960" w:type="dxa"/>
+            <w:tcBorders>
+              <w:top w:val="nil"/>
+              <w:left w:val="nil"/>
+              <w:bottom w:val="nil"/>
+              <w:right w:val="nil"/>
+            </w:tcBorders>
+            <w:shd w:val="clear" w:color="auto" w:fill="auto"/>
+            <w:noWrap/>
+            <w:vAlign w:val="bottom"/>
+            <w:hideMark/>
+          </w:tcPr>
+          <w:p>
+            <w:pPr>
+              <w:spacing w:after="0" w:line="240" w:lineRule="auto"/>
+              <w:rPr>
+                <w:rFonts w:ascii="Calibri" w:eastAsia="Times New Roman" w:hAnsi="Calibri" w:cs="Times New Roman"/>
+                <w:color w:val="000000"/>
+              </w:rPr>
+            </w:pPr>
+          </w:p>
+        </w:tc>
+        <w:tc>
+          <w:tcPr>
+            <w:tcW w:w="960" w:type="dxa"/>
+            <w:tcBorders>
+              <w:top w:val="nil"/>
+              <w:left w:val="nil"/>
+              <w:bottom w:val="nil"/>
+              <w:right w:val="nil"/>
+            </w:tcBorders>
+            <w:shd w:val="clear" w:color="auto" w:fill="auto"/>
+            <w:noWrap/>
+            <w:vAlign w:val="bottom"/>
+            <w:hideMark/>
+          </w:tcPr>
+          <w:p>
+            <w:pPr>
+              <w:spacing w:after="0" w:line="240" w:lineRule="auto"/>
+              <w:rPr>
+                <w:rFonts w:ascii="Calibri" w:eastAsia="Times New Roman" w:hAnsi="Calibri" w:cs="Times New Roman"/>
+                <w:color w:val="000000"/>
+              </w:rPr>
+            </w:pPr>
+          </w:p>
+        </w:tc>
+        <w:tc>
+          <w:tcPr>
+            <w:tcW w:w="960" w:type="dxa"/>
+            <w:tcBorders>
+              <w:top w:val="nil"/>
+              <w:left w:val="nil"/>
+              <w:bottom w:val="nil"/>
+              <w:right w:val="nil"/>
+            </w:tcBorders>
+            <w:shd w:val="clear" w:color="auto" w:fill="auto"/>
+            <w:noWrap/>
+            <w:vAlign w:val="bottom"/>
+            <w:hideMark/>
+          </w:tcPr>
+          <w:p>
+            <w:pPr>
+              <w:spacing w:after="0" w:line="240" w:lineRule="auto"/>
+              <w:rPr>
+                <w:rFonts w:ascii="Calibri" w:eastAsia="Times New Roman" w:hAnsi="Calibri" w:cs="Times New Roman"/>
+                <w:color w:val="000000"/>
+              </w:rPr>
+            </w:pPr>
+          </w:p>
+        </w:tc>
+        <w:tc>
+          <w:tcPr>
+            <w:tcW w:w="960" w:type="dxa"/>
+            <w:tcBorders>
+              <w:top w:val="nil"/>
+              <w:left w:val="nil"/>
+              <w:bottom w:val="nil"/>
+              <w:right w:val="nil"/>
+            </w:tcBorders>
+            <w:shd w:val="clear" w:color="auto" w:fill="auto"/>
+            <w:noWrap/>
+            <w:vAlign w:val="bottom"/>
+            <w:hideMark/>
+          </w:tcPr>
+          <w:p>
+            <w:pPr>
+              <w:spacing w:after="0" w:line="240" w:lineRule="auto"/>
+              <w:rPr>
+                <w:rFonts w:ascii="Calibri" w:eastAsia="Times New Roman" w:hAnsi="Calibri" w:cs="Times New Roman"/>
+                <w:color w:val="000000"/>
+              </w:rPr>
+            </w:pPr>
+          </w:p>
+        </w:tc>
+        <w:tc>
+          <w:tcPr>
+            <w:tcW w:w="960" w:type="dxa"/>
+            <w:tcBorders>
+              <w:top w:val="nil"/>
+              <w:left w:val="nil"/>
+              <w:bottom w:val="nil"/>
+              <w:right w:val="nil"/>
+            </w:tcBorders>
+            <w:shd w:val="clear" w:color="auto" w:fill="auto"/>
+            <w:noWrap/>
+            <w:vAlign w:val="bottom"/>
+            <w:hideMark/>
+          </w:tcPr>
+          <w:p>
+            <w:pPr>
+              <w:spacing w:after="0" w:line="240" w:lineRule="auto"/>
+              <w:rPr>
+                <w:rFonts w:ascii="Calibri" w:eastAsia="Times New Roman" w:hAnsi="Calibri" w:cs="Times New Roman"/>
+                <w:color w:val="000000"/>
+              </w:rPr>
+            </w:pPr>
+          </w:p>
+        </w:tc>
+      </w:tr>
+    </w:tbl>
+    <w:p/>
+    <w:p>
+      <w:pPr>
+        <w:numPr>
+          <w:ilvl w:val="0"/>
+          <w:numId w:val="5"/>
+        </w:numPr>
+      </w:pPr>
+      <w:r>
+        <w:t>July 4</w:t>
+      </w:r>
+      <w:r>
+        <w:rPr>
+          <w:vertAlign w:val="superscript"/>
+        </w:rPr>
+        <w:t>th</w:t>
+      </w:r>
+      <w:r>
+        <w:t xml:space="preserve"> – Maps functionality complete</w:t>
+      </w:r>
+    </w:p>
+    <w:p>
+      <w:pPr>
+        <w:numPr>
+          <w:ilvl w:val="0"/>
+          <w:numId w:val="5"/>
+        </w:numPr>
+      </w:pPr>
+      <w:r>
+        <w:t>July 11</w:t>
+      </w:r>
+      <w:r>
+        <w:rPr>
+          <w:vertAlign w:val="superscript"/>
+        </w:rPr>
+        <w:t>th</w:t>
+      </w:r>
+      <w:r>
+        <w:t xml:space="preserve"> – Messaging Functionality complete</w:t>
+      </w:r>
+    </w:p>
+    <w:p>
+      <w:pPr>
+        <w:numPr>
+          <w:ilvl w:val="0"/>
+          <w:numId w:val="5"/>
+        </w:numPr>
+      </w:pPr>
+      <w:r>
+        <w:t>July 18</w:t>
+      </w:r>
+      <w:r>
+        <w:rPr>
+          <w:vertAlign w:val="superscript"/>
+        </w:rPr>
+        <w:t>th</w:t>
+      </w:r>
+      <w:r>
+        <w:t xml:space="preserve"> – ease of use testing complete</w:t>
+      </w:r>
+    </w:p>
+    <w:p>
+      <w:pPr>
+        <w:numPr>
+          <w:ilvl w:val="0"/>
+          <w:numId w:val="5"/>
+        </w:numPr>
+      </w:pPr>
+      <w:r>
+        <w:t>July 25</w:t>
+      </w:r>
+      <w:r>
+        <w:rPr>
+          <w:vertAlign w:val="superscript"/>
+        </w:rPr>
+        <w:t>th</w:t>
+      </w:r>
+      <w:r>
+        <w:t xml:space="preserve"> – UI optimized</w:t>
+      </w:r>
+    </w:p>
+    <w:p>
+      <w:pPr>
+        <w:numPr>
+          <w:ilvl w:val="0"/>
+          <w:numId w:val="5"/>
+        </w:numPr>
+      </w:pPr>
+      <w:r>
+        <w:t>August 1</w:t>
+      </w:r>
+      <w:r>
+        <w:rPr>
+          <w:vertAlign w:val="superscript"/>
+        </w:rPr>
+        <w:t>st</w:t>
+      </w:r>
+      <w:r>
+        <w:t xml:space="preserve"> – Multiple recipients complete</w:t>
+      </w:r>
+    </w:p>
+    <w:p>
+      <w:pPr>
+        <w:numPr>
+          <w:ilvl w:val="0"/>
+          <w:numId w:val="5"/>
+        </w:numPr>
+      </w:pPr>
+      <w:r>
+        <w:t>August 8</w:t>
+      </w:r>
+      <w:r>
+        <w:rPr>
+          <w:vertAlign w:val="superscript"/>
+        </w:rPr>
+        <w:t>th</w:t>
+      </w:r>
+      <w:r>
+        <w:t xml:space="preserve"> – Customizable messages and multiple travel </w:t>
+      </w:r>
+      <w:r>
+        <w:t>types</w:t>
+      </w:r>
+    </w:p>
     <w:p>
       <w:bookmarkStart w:id="11" w:name="_GoBack"/>
       <w:bookmarkEnd w:id="11"/>
@@ -1807,6 +4617,7 @@
         <w:rPr>
           <w:color w:val="auto"/>
         </w:rPr>
+        <w:lastRenderedPageBreak/>
         <w:t>Connor Pike</w:t>
       </w:r>
     </w:p>
@@ -2030,7 +4841,7 @@
         <w:rFonts w:asciiTheme="majorHAnsi" w:eastAsiaTheme="majorEastAsia" w:hAnsiTheme="majorHAnsi" w:cstheme="majorBidi"/>
         <w:noProof/>
       </w:rPr>
-      <w:t>5</w:t>
+      <w:t>7</w:t>
     </w:r>
     <w:r>
       <w:rPr>
@@ -2384,6 +5195,146 @@
     </w:lvl>
   </w:abstractNum>
   <w:abstractNum w:abstractNumId="2">
+    <w:nsid w:val="5B9D606E"/>
+    <w:multiLevelType w:val="hybridMultilevel"/>
+    <w:tmpl w:val="2E76AC3A"/>
+    <w:lvl w:ilvl="0" w:tplc="D3921CF0">
+      <w:start w:val="1"/>
+      <w:numFmt w:val="bullet"/>
+      <w:lvlText w:val="•"/>
+      <w:lvlJc w:val="left"/>
+      <w:pPr>
+        <w:tabs>
+          <w:tab w:val="num" w:pos="720"/>
+        </w:tabs>
+        <w:ind w:left="720" w:hanging="360"/>
+      </w:pPr>
+      <w:rPr>
+        <w:rFonts w:ascii="Arial" w:hAnsi="Arial" w:hint="default"/>
+      </w:rPr>
+    </w:lvl>
+    <w:lvl w:ilvl="1" w:tplc="86389526" w:tentative="1">
+      <w:start w:val="1"/>
+      <w:numFmt w:val="bullet"/>
+      <w:lvlText w:val="•"/>
+      <w:lvlJc w:val="left"/>
+      <w:pPr>
+        <w:tabs>
+          <w:tab w:val="num" w:pos="1440"/>
+        </w:tabs>
+        <w:ind w:left="1440" w:hanging="360"/>
+      </w:pPr>
+      <w:rPr>
+        <w:rFonts w:ascii="Arial" w:hAnsi="Arial" w:hint="default"/>
+      </w:rPr>
+    </w:lvl>
+    <w:lvl w:ilvl="2" w:tplc="773EF012" w:tentative="1">
+      <w:start w:val="1"/>
+      <w:numFmt w:val="bullet"/>
+      <w:lvlText w:val="•"/>
+      <w:lvlJc w:val="left"/>
+      <w:pPr>
+        <w:tabs>
+          <w:tab w:val="num" w:pos="2160"/>
+        </w:tabs>
+        <w:ind w:left="2160" w:hanging="360"/>
+      </w:pPr>
+      <w:rPr>
+        <w:rFonts w:ascii="Arial" w:hAnsi="Arial" w:hint="default"/>
+      </w:rPr>
+    </w:lvl>
+    <w:lvl w:ilvl="3" w:tplc="9B2445E6" w:tentative="1">
+      <w:start w:val="1"/>
+      <w:numFmt w:val="bullet"/>
+      <w:lvlText w:val="•"/>
+      <w:lvlJc w:val="left"/>
+      <w:pPr>
+        <w:tabs>
+          <w:tab w:val="num" w:pos="2880"/>
+        </w:tabs>
+        <w:ind w:left="2880" w:hanging="360"/>
+      </w:pPr>
+      <w:rPr>
+        <w:rFonts w:ascii="Arial" w:hAnsi="Arial" w:hint="default"/>
+      </w:rPr>
+    </w:lvl>
+    <w:lvl w:ilvl="4" w:tplc="FA08C852" w:tentative="1">
+      <w:start w:val="1"/>
+      <w:numFmt w:val="bullet"/>
+      <w:lvlText w:val="•"/>
+      <w:lvlJc w:val="left"/>
+      <w:pPr>
+        <w:tabs>
+          <w:tab w:val="num" w:pos="3600"/>
+        </w:tabs>
+        <w:ind w:left="3600" w:hanging="360"/>
+      </w:pPr>
+      <w:rPr>
+        <w:rFonts w:ascii="Arial" w:hAnsi="Arial" w:hint="default"/>
+      </w:rPr>
+    </w:lvl>
+    <w:lvl w:ilvl="5" w:tplc="875C63AE" w:tentative="1">
+      <w:start w:val="1"/>
+      <w:numFmt w:val="bullet"/>
+      <w:lvlText w:val="•"/>
+      <w:lvlJc w:val="left"/>
+      <w:pPr>
+        <w:tabs>
+          <w:tab w:val="num" w:pos="4320"/>
+        </w:tabs>
+        <w:ind w:left="4320" w:hanging="360"/>
+      </w:pPr>
+      <w:rPr>
+        <w:rFonts w:ascii="Arial" w:hAnsi="Arial" w:hint="default"/>
+      </w:rPr>
+    </w:lvl>
+    <w:lvl w:ilvl="6" w:tplc="88C42774" w:tentative="1">
+      <w:start w:val="1"/>
+      <w:numFmt w:val="bullet"/>
+      <w:lvlText w:val="•"/>
+      <w:lvlJc w:val="left"/>
+      <w:pPr>
+        <w:tabs>
+          <w:tab w:val="num" w:pos="5040"/>
+        </w:tabs>
+        <w:ind w:left="5040" w:hanging="360"/>
+      </w:pPr>
+      <w:rPr>
+        <w:rFonts w:ascii="Arial" w:hAnsi="Arial" w:hint="default"/>
+      </w:rPr>
+    </w:lvl>
+    <w:lvl w:ilvl="7" w:tplc="EC366F18" w:tentative="1">
+      <w:start w:val="1"/>
+      <w:numFmt w:val="bullet"/>
+      <w:lvlText w:val="•"/>
+      <w:lvlJc w:val="left"/>
+      <w:pPr>
+        <w:tabs>
+          <w:tab w:val="num" w:pos="5760"/>
+        </w:tabs>
+        <w:ind w:left="5760" w:hanging="360"/>
+      </w:pPr>
+      <w:rPr>
+        <w:rFonts w:ascii="Arial" w:hAnsi="Arial" w:hint="default"/>
+      </w:rPr>
+    </w:lvl>
+    <w:lvl w:ilvl="8" w:tplc="5882F57E" w:tentative="1">
+      <w:start w:val="1"/>
+      <w:numFmt w:val="bullet"/>
+      <w:lvlText w:val="•"/>
+      <w:lvlJc w:val="left"/>
+      <w:pPr>
+        <w:tabs>
+          <w:tab w:val="num" w:pos="6480"/>
+        </w:tabs>
+        <w:ind w:left="6480" w:hanging="360"/>
+      </w:pPr>
+      <w:rPr>
+        <w:rFonts w:ascii="Arial" w:hAnsi="Arial" w:hint="default"/>
+      </w:rPr>
+    </w:lvl>
+  </w:abstractNum>
+  <w:abstractNum w:abstractNumId="3">
     <w:nsid w:val="6DC44FC9"/>
     <w:multiLevelType w:val="hybridMultilevel"/>
     <w:tmpl w:val="3BFE0CB6"/>
@@ -2496,7 +5447,7 @@
       </w:rPr>
     </w:lvl>
   </w:abstractNum>
-  <w:abstractNum w:abstractNumId="3">
+  <w:abstractNum w:abstractNumId="4">
     <w:nsid w:val="7A4B5EE8"/>
     <w:multiLevelType w:val="hybridMultilevel"/>
     <w:tmpl w:val="BB2AD1FA"/>
@@ -2589,13 +5540,16 @@
     <w:abstractNumId w:val="1"/>
   </w:num>
   <w:num w:numId="2">
-    <w:abstractNumId w:val="2"/>
+    <w:abstractNumId w:val="3"/>
   </w:num>
   <w:num w:numId="3">
-    <w:abstractNumId w:val="3"/>
+    <w:abstractNumId w:val="4"/>
   </w:num>
   <w:num w:numId="4">
     <w:abstractNumId w:val="0"/>
+  </w:num>
+  <w:num w:numId="5">
+    <w:abstractNumId w:val="2"/>
   </w:num>
 </w:numbering>
 </file>
@@ -2832,7 +5786,6 @@
   <w:style w:type="character" w:default="1" w:styleId="DefaultParagraphFont">
     <w:name w:val="Default Paragraph Font"/>
     <w:uiPriority w:val="1"/>
-    <w:semiHidden/>
     <w:unhideWhenUsed/>
   </w:style>
   <w:style w:type="table" w:default="1" w:styleId="TableNormal">
@@ -3006,6 +5959,15 @@
       <w:bCs/>
       <w:color w:val="4F81BD" w:themeColor="accent1"/>
     </w:rPr>
+  </w:style>
+  <w:style w:type="paragraph" w:styleId="NoSpacing">
+    <w:name w:val="No Spacing"/>
+    <w:uiPriority w:val="1"/>
+    <w:qFormat/>
+    <w:rsid w:val="00F31424"/>
+    <w:pPr>
+      <w:spacing w:after="0" w:line="240" w:lineRule="auto"/>
+    </w:pPr>
   </w:style>
 </w:styles>
 </file>
@@ -3242,7 +6204,6 @@
   <w:style w:type="character" w:default="1" w:styleId="DefaultParagraphFont">
     <w:name w:val="Default Paragraph Font"/>
     <w:uiPriority w:val="1"/>
-    <w:semiHidden/>
     <w:unhideWhenUsed/>
   </w:style>
   <w:style w:type="table" w:default="1" w:styleId="TableNormal">
@@ -3416,6 +6377,15 @@
       <w:bCs/>
       <w:color w:val="4F81BD" w:themeColor="accent1"/>
     </w:rPr>
+  </w:style>
+  <w:style w:type="paragraph" w:styleId="NoSpacing">
+    <w:name w:val="No Spacing"/>
+    <w:uiPriority w:val="1"/>
+    <w:qFormat/>
+    <w:rsid w:val="00F31424"/>
+    <w:pPr>
+      <w:spacing w:after="0" w:line="240" w:lineRule="auto"/>
+    </w:pPr>
   </w:style>
 </w:styles>
 </file>

</xml_diff>

<commit_message>
Documentation update, Pause button, release notes
</commit_message>
<xml_diff>
--- a/docs/requirements_document.docx
+++ b/docs/requirements_document.docx
@@ -920,7 +920,19 @@
         <w:t>Business Process</w:t>
       </w:r>
     </w:p>
-    <w:p/>
+    <w:p>
+      <w:r>
+        <w:t xml:space="preserve">The user will first select who to send the message to. They can do this either by typing in the phone number or hitting the contacts button and selecting the number. The user will then select their destination. This is accomplished either by typing in the destination address, or pressing the </w:t>
+      </w:r>
+      <w:proofErr w:type="spellStart"/>
+      <w:r>
+        <w:t>google</w:t>
+      </w:r>
+      <w:proofErr w:type="spellEnd"/>
+      <w:r>
+        <w:t xml:space="preserve"> maps button and searching for the address. The user will then select the message interval timer using the interval spinner. Finally the user will press the Start Route button and begin their trip. </w:t>
+      </w:r>
+    </w:p>
     <w:p>
       <w:pPr>
         <w:pStyle w:val="Heading2"/>
@@ -1474,27 +1486,15 @@
     <w:p/>
     <w:p>
       <w:pPr>
-        <w:rPr>
-          <w:rFonts w:asciiTheme="majorHAnsi" w:eastAsiaTheme="majorEastAsia" w:hAnsiTheme="majorHAnsi" w:cstheme="majorBidi"/>
-          <w:b/>
-          <w:bCs/>
+        <w:pStyle w:val="Heading1"/>
+        <w:rPr>
+          <w:color w:val="auto"/>
           <w:sz w:val="26"/>
           <w:szCs w:val="26"/>
         </w:rPr>
       </w:pPr>
       <w:bookmarkStart w:id="5" w:name="_Replacement_of_Legacy"/>
       <w:bookmarkEnd w:id="5"/>
-      <w:r>
-        <w:br w:type="page"/>
-      </w:r>
-    </w:p>
-    <w:p>
-      <w:pPr>
-        <w:pStyle w:val="Heading2"/>
-        <w:rPr>
-          <w:color w:val="auto"/>
-        </w:rPr>
-      </w:pPr>
       <w:r>
         <w:rPr>
           <w:color w:val="auto"/>
@@ -1611,7 +1611,11 @@
       </w:r>
     </w:p>
     <w:p/>
-    <w:p/>
+    <w:p>
+      <w:r>
+        <w:t xml:space="preserve">ETA- The estimated time of arrival at the destination </w:t>
+      </w:r>
+    </w:p>
     <w:p>
       <w:pPr>
         <w:pStyle w:val="Heading1"/>
@@ -1737,7 +1741,24 @@
         <w:t xml:space="preserve">Usability </w:t>
       </w:r>
     </w:p>
-    <w:p/>
+    <w:p>
+      <w:proofErr w:type="spellStart"/>
+      <w:r>
+        <w:t>Hearld</w:t>
+      </w:r>
+      <w:proofErr w:type="spellEnd"/>
+      <w:r>
+        <w:t xml:space="preserve">! Must be able to search and retrieve data from </w:t>
+      </w:r>
+      <w:proofErr w:type="spellStart"/>
+      <w:r>
+        <w:t>google</w:t>
+      </w:r>
+      <w:proofErr w:type="spellEnd"/>
+      <w:r>
+        <w:t xml:space="preserve"> maps and then send the SMS message fast enough for the ETA to remain accurate and meaningful.</w:t>
+      </w:r>
+    </w:p>
     <w:p>
       <w:pPr>
         <w:pStyle w:val="Heading2"/>
@@ -1754,7 +1775,110 @@
         <w:t>Concurrency</w:t>
       </w:r>
     </w:p>
-    <w:p/>
+    <w:p>
+      <w:r>
+        <w:t>Google Maps, Herald! And SMS messaging are required to work concurrently.</w:t>
+      </w:r>
+    </w:p>
+    <w:p>
+      <w:pPr>
+        <w:pStyle w:val="ListParagraph"/>
+        <w:numPr>
+          <w:ilvl w:val="0"/>
+          <w:numId w:val="6"/>
+        </w:numPr>
+      </w:pPr>
+      <w:r>
+        <w:t>Herald</w:t>
+      </w:r>
+      <w:bookmarkStart w:id="11" w:name="_GoBack"/>
+      <w:bookmarkEnd w:id="11"/>
+      <w:r>
+        <w:t xml:space="preserve">! Counts down the interval and updates </w:t>
+      </w:r>
+      <w:proofErr w:type="spellStart"/>
+      <w:r>
+        <w:t>google</w:t>
+      </w:r>
+      <w:proofErr w:type="spellEnd"/>
+      <w:r>
+        <w:t xml:space="preserve"> maps with current location</w:t>
+      </w:r>
+    </w:p>
+    <w:p>
+      <w:pPr>
+        <w:pStyle w:val="ListParagraph"/>
+        <w:numPr>
+          <w:ilvl w:val="0"/>
+          <w:numId w:val="6"/>
+        </w:numPr>
+      </w:pPr>
+      <w:proofErr w:type="gramStart"/>
+      <w:r>
+        <w:t>Google maps calculates</w:t>
+      </w:r>
+      <w:proofErr w:type="gramEnd"/>
+      <w:r>
+        <w:t xml:space="preserve"> new ETA and sends data back to Herald!</w:t>
+      </w:r>
+    </w:p>
+    <w:p>
+      <w:pPr>
+        <w:pStyle w:val="ListParagraph"/>
+        <w:numPr>
+          <w:ilvl w:val="0"/>
+          <w:numId w:val="6"/>
+        </w:numPr>
+      </w:pPr>
+      <w:r>
+        <w:t>Herald! Then converts this data to strings and Concatenates a message to be sent via SMS</w:t>
+      </w:r>
+    </w:p>
+    <w:p>
+      <w:r>
+        <w:t>Herald! And Contacts are required to work concurrently</w:t>
+      </w:r>
+    </w:p>
+    <w:p>
+      <w:pPr>
+        <w:pStyle w:val="ListParagraph"/>
+        <w:numPr>
+          <w:ilvl w:val="0"/>
+          <w:numId w:val="7"/>
+        </w:numPr>
+      </w:pPr>
+      <w:r>
+        <w:t>When the user presses the Contacts button contacts opens</w:t>
+      </w:r>
+    </w:p>
+    <w:p>
+      <w:pPr>
+        <w:pStyle w:val="ListParagraph"/>
+        <w:numPr>
+          <w:ilvl w:val="0"/>
+          <w:numId w:val="7"/>
+        </w:numPr>
+      </w:pPr>
+      <w:r>
+        <w:t xml:space="preserve">The user then selects the contact and that data is sent back to </w:t>
+      </w:r>
+      <w:proofErr w:type="spellStart"/>
+      <w:r>
+        <w:t>HerAld</w:t>
+      </w:r>
+      <w:proofErr w:type="spellEnd"/>
+      <w:r>
+        <w:t xml:space="preserve"> to populate the </w:t>
+      </w:r>
+      <w:proofErr w:type="gramStart"/>
+      <w:r>
+        <w:t>recipients</w:t>
+      </w:r>
+      <w:proofErr w:type="gramEnd"/>
+      <w:r>
+        <w:t xml:space="preserve"> field. </w:t>
+      </w:r>
+    </w:p>
     <w:p>
       <w:pPr>
         <w:pStyle w:val="Heading2"/>
@@ -4562,15 +4686,41 @@
         <w:t>th</w:t>
       </w:r>
       <w:r>
-        <w:t xml:space="preserve"> – Customizable messages and multiple travel </w:t>
-      </w:r>
-      <w:r>
-        <w:t>types</w:t>
-      </w:r>
-    </w:p>
-    <w:p>
-      <w:bookmarkStart w:id="11" w:name="_GoBack"/>
-      <w:bookmarkEnd w:id="11"/>
+        <w:t xml:space="preserve"> – Customizable messages and multiple travel types</w:t>
+      </w:r>
+    </w:p>
+    <w:p>
+      <w:pPr>
+        <w:pStyle w:val="Heading2"/>
+        <w:rPr>
+          <w:color w:val="auto"/>
+        </w:rPr>
+      </w:pPr>
+      <w:r>
+        <w:rPr>
+          <w:color w:val="auto"/>
+        </w:rPr>
+        <w:lastRenderedPageBreak/>
+        <w:t xml:space="preserve">Incomplete Feature List </w:t>
+      </w:r>
+    </w:p>
+    <w:p>
+      <w:r>
+        <w:t>Google Maps Support – implementation in progress</w:t>
+      </w:r>
+    </w:p>
+    <w:p>
+      <w:r>
+        <w:t xml:space="preserve">Travel Updates – requires </w:t>
+      </w:r>
+      <w:proofErr w:type="spellStart"/>
+      <w:r>
+        <w:t>google</w:t>
+      </w:r>
+      <w:proofErr w:type="spellEnd"/>
+      <w:r>
+        <w:t xml:space="preserve"> maps support for implementation</w:t>
+      </w:r>
     </w:p>
     <w:p>
       <w:pPr>
@@ -4617,7 +4767,6 @@
         <w:rPr>
           <w:color w:val="auto"/>
         </w:rPr>
-        <w:lastRenderedPageBreak/>
         <w:t>Connor Pike</w:t>
       </w:r>
     </w:p>
@@ -4841,7 +4990,7 @@
         <w:rFonts w:asciiTheme="majorHAnsi" w:eastAsiaTheme="majorEastAsia" w:hAnsiTheme="majorHAnsi" w:cstheme="majorBidi"/>
         <w:noProof/>
       </w:rPr>
-      <w:t>7</w:t>
+      <w:t>6</w:t>
     </w:r>
     <w:r>
       <w:rPr>
@@ -5106,6 +5255,232 @@
     </w:lvl>
   </w:abstractNum>
   <w:abstractNum w:abstractNumId="1">
+    <w:nsid w:val="2A4C51FC"/>
+    <w:multiLevelType w:val="hybridMultilevel"/>
+    <w:tmpl w:val="FFA8772E"/>
+    <w:lvl w:ilvl="0" w:tplc="04090001">
+      <w:start w:val="1"/>
+      <w:numFmt w:val="bullet"/>
+      <w:lvlText w:val=""/>
+      <w:lvlJc w:val="left"/>
+      <w:pPr>
+        <w:ind w:left="720" w:hanging="360"/>
+      </w:pPr>
+      <w:rPr>
+        <w:rFonts w:ascii="Symbol" w:hAnsi="Symbol" w:hint="default"/>
+      </w:rPr>
+    </w:lvl>
+    <w:lvl w:ilvl="1" w:tplc="04090003" w:tentative="1">
+      <w:start w:val="1"/>
+      <w:numFmt w:val="bullet"/>
+      <w:lvlText w:val="o"/>
+      <w:lvlJc w:val="left"/>
+      <w:pPr>
+        <w:ind w:left="1440" w:hanging="360"/>
+      </w:pPr>
+      <w:rPr>
+        <w:rFonts w:ascii="Courier New" w:hAnsi="Courier New" w:cs="Courier New" w:hint="default"/>
+      </w:rPr>
+    </w:lvl>
+    <w:lvl w:ilvl="2" w:tplc="04090005" w:tentative="1">
+      <w:start w:val="1"/>
+      <w:numFmt w:val="bullet"/>
+      <w:lvlText w:val=""/>
+      <w:lvlJc w:val="left"/>
+      <w:pPr>
+        <w:ind w:left="2160" w:hanging="360"/>
+      </w:pPr>
+      <w:rPr>
+        <w:rFonts w:ascii="Wingdings" w:hAnsi="Wingdings" w:hint="default"/>
+      </w:rPr>
+    </w:lvl>
+    <w:lvl w:ilvl="3" w:tplc="04090001" w:tentative="1">
+      <w:start w:val="1"/>
+      <w:numFmt w:val="bullet"/>
+      <w:lvlText w:val=""/>
+      <w:lvlJc w:val="left"/>
+      <w:pPr>
+        <w:ind w:left="2880" w:hanging="360"/>
+      </w:pPr>
+      <w:rPr>
+        <w:rFonts w:ascii="Symbol" w:hAnsi="Symbol" w:hint="default"/>
+      </w:rPr>
+    </w:lvl>
+    <w:lvl w:ilvl="4" w:tplc="04090003" w:tentative="1">
+      <w:start w:val="1"/>
+      <w:numFmt w:val="bullet"/>
+      <w:lvlText w:val="o"/>
+      <w:lvlJc w:val="left"/>
+      <w:pPr>
+        <w:ind w:left="3600" w:hanging="360"/>
+      </w:pPr>
+      <w:rPr>
+        <w:rFonts w:ascii="Courier New" w:hAnsi="Courier New" w:cs="Courier New" w:hint="default"/>
+      </w:rPr>
+    </w:lvl>
+    <w:lvl w:ilvl="5" w:tplc="04090005" w:tentative="1">
+      <w:start w:val="1"/>
+      <w:numFmt w:val="bullet"/>
+      <w:lvlText w:val=""/>
+      <w:lvlJc w:val="left"/>
+      <w:pPr>
+        <w:ind w:left="4320" w:hanging="360"/>
+      </w:pPr>
+      <w:rPr>
+        <w:rFonts w:ascii="Wingdings" w:hAnsi="Wingdings" w:hint="default"/>
+      </w:rPr>
+    </w:lvl>
+    <w:lvl w:ilvl="6" w:tplc="04090001" w:tentative="1">
+      <w:start w:val="1"/>
+      <w:numFmt w:val="bullet"/>
+      <w:lvlText w:val=""/>
+      <w:lvlJc w:val="left"/>
+      <w:pPr>
+        <w:ind w:left="5040" w:hanging="360"/>
+      </w:pPr>
+      <w:rPr>
+        <w:rFonts w:ascii="Symbol" w:hAnsi="Symbol" w:hint="default"/>
+      </w:rPr>
+    </w:lvl>
+    <w:lvl w:ilvl="7" w:tplc="04090003" w:tentative="1">
+      <w:start w:val="1"/>
+      <w:numFmt w:val="bullet"/>
+      <w:lvlText w:val="o"/>
+      <w:lvlJc w:val="left"/>
+      <w:pPr>
+        <w:ind w:left="5760" w:hanging="360"/>
+      </w:pPr>
+      <w:rPr>
+        <w:rFonts w:ascii="Courier New" w:hAnsi="Courier New" w:cs="Courier New" w:hint="default"/>
+      </w:rPr>
+    </w:lvl>
+    <w:lvl w:ilvl="8" w:tplc="04090005" w:tentative="1">
+      <w:start w:val="1"/>
+      <w:numFmt w:val="bullet"/>
+      <w:lvlText w:val=""/>
+      <w:lvlJc w:val="left"/>
+      <w:pPr>
+        <w:ind w:left="6480" w:hanging="360"/>
+      </w:pPr>
+      <w:rPr>
+        <w:rFonts w:ascii="Wingdings" w:hAnsi="Wingdings" w:hint="default"/>
+      </w:rPr>
+    </w:lvl>
+  </w:abstractNum>
+  <w:abstractNum w:abstractNumId="2">
+    <w:nsid w:val="4B3E5D9D"/>
+    <w:multiLevelType w:val="hybridMultilevel"/>
+    <w:tmpl w:val="15826202"/>
+    <w:lvl w:ilvl="0" w:tplc="04090001">
+      <w:start w:val="1"/>
+      <w:numFmt w:val="bullet"/>
+      <w:lvlText w:val=""/>
+      <w:lvlJc w:val="left"/>
+      <w:pPr>
+        <w:ind w:left="720" w:hanging="360"/>
+      </w:pPr>
+      <w:rPr>
+        <w:rFonts w:ascii="Symbol" w:hAnsi="Symbol" w:hint="default"/>
+      </w:rPr>
+    </w:lvl>
+    <w:lvl w:ilvl="1" w:tplc="04090003" w:tentative="1">
+      <w:start w:val="1"/>
+      <w:numFmt w:val="bullet"/>
+      <w:lvlText w:val="o"/>
+      <w:lvlJc w:val="left"/>
+      <w:pPr>
+        <w:ind w:left="1440" w:hanging="360"/>
+      </w:pPr>
+      <w:rPr>
+        <w:rFonts w:ascii="Courier New" w:hAnsi="Courier New" w:cs="Courier New" w:hint="default"/>
+      </w:rPr>
+    </w:lvl>
+    <w:lvl w:ilvl="2" w:tplc="04090005" w:tentative="1">
+      <w:start w:val="1"/>
+      <w:numFmt w:val="bullet"/>
+      <w:lvlText w:val=""/>
+      <w:lvlJc w:val="left"/>
+      <w:pPr>
+        <w:ind w:left="2160" w:hanging="360"/>
+      </w:pPr>
+      <w:rPr>
+        <w:rFonts w:ascii="Wingdings" w:hAnsi="Wingdings" w:hint="default"/>
+      </w:rPr>
+    </w:lvl>
+    <w:lvl w:ilvl="3" w:tplc="04090001" w:tentative="1">
+      <w:start w:val="1"/>
+      <w:numFmt w:val="bullet"/>
+      <w:lvlText w:val=""/>
+      <w:lvlJc w:val="left"/>
+      <w:pPr>
+        <w:ind w:left="2880" w:hanging="360"/>
+      </w:pPr>
+      <w:rPr>
+        <w:rFonts w:ascii="Symbol" w:hAnsi="Symbol" w:hint="default"/>
+      </w:rPr>
+    </w:lvl>
+    <w:lvl w:ilvl="4" w:tplc="04090003" w:tentative="1">
+      <w:start w:val="1"/>
+      <w:numFmt w:val="bullet"/>
+      <w:lvlText w:val="o"/>
+      <w:lvlJc w:val="left"/>
+      <w:pPr>
+        <w:ind w:left="3600" w:hanging="360"/>
+      </w:pPr>
+      <w:rPr>
+        <w:rFonts w:ascii="Courier New" w:hAnsi="Courier New" w:cs="Courier New" w:hint="default"/>
+      </w:rPr>
+    </w:lvl>
+    <w:lvl w:ilvl="5" w:tplc="04090005" w:tentative="1">
+      <w:start w:val="1"/>
+      <w:numFmt w:val="bullet"/>
+      <w:lvlText w:val=""/>
+      <w:lvlJc w:val="left"/>
+      <w:pPr>
+        <w:ind w:left="4320" w:hanging="360"/>
+      </w:pPr>
+      <w:rPr>
+        <w:rFonts w:ascii="Wingdings" w:hAnsi="Wingdings" w:hint="default"/>
+      </w:rPr>
+    </w:lvl>
+    <w:lvl w:ilvl="6" w:tplc="04090001" w:tentative="1">
+      <w:start w:val="1"/>
+      <w:numFmt w:val="bullet"/>
+      <w:lvlText w:val=""/>
+      <w:lvlJc w:val="left"/>
+      <w:pPr>
+        <w:ind w:left="5040" w:hanging="360"/>
+      </w:pPr>
+      <w:rPr>
+        <w:rFonts w:ascii="Symbol" w:hAnsi="Symbol" w:hint="default"/>
+      </w:rPr>
+    </w:lvl>
+    <w:lvl w:ilvl="7" w:tplc="04090003" w:tentative="1">
+      <w:start w:val="1"/>
+      <w:numFmt w:val="bullet"/>
+      <w:lvlText w:val="o"/>
+      <w:lvlJc w:val="left"/>
+      <w:pPr>
+        <w:ind w:left="5760" w:hanging="360"/>
+      </w:pPr>
+      <w:rPr>
+        <w:rFonts w:ascii="Courier New" w:hAnsi="Courier New" w:cs="Courier New" w:hint="default"/>
+      </w:rPr>
+    </w:lvl>
+    <w:lvl w:ilvl="8" w:tplc="04090005" w:tentative="1">
+      <w:start w:val="1"/>
+      <w:numFmt w:val="bullet"/>
+      <w:lvlText w:val=""/>
+      <w:lvlJc w:val="left"/>
+      <w:pPr>
+        <w:ind w:left="6480" w:hanging="360"/>
+      </w:pPr>
+      <w:rPr>
+        <w:rFonts w:ascii="Wingdings" w:hAnsi="Wingdings" w:hint="default"/>
+      </w:rPr>
+    </w:lvl>
+  </w:abstractNum>
+  <w:abstractNum w:abstractNumId="3">
     <w:nsid w:val="57EC51AF"/>
     <w:multiLevelType w:val="hybridMultilevel"/>
     <w:tmpl w:val="B04CCC06"/>
@@ -5194,7 +5569,7 @@
       </w:pPr>
     </w:lvl>
   </w:abstractNum>
-  <w:abstractNum w:abstractNumId="2">
+  <w:abstractNum w:abstractNumId="4">
     <w:nsid w:val="5B9D606E"/>
     <w:multiLevelType w:val="hybridMultilevel"/>
     <w:tmpl w:val="2E76AC3A"/>
@@ -5334,7 +5709,7 @@
       </w:rPr>
     </w:lvl>
   </w:abstractNum>
-  <w:abstractNum w:abstractNumId="3">
+  <w:abstractNum w:abstractNumId="5">
     <w:nsid w:val="6DC44FC9"/>
     <w:multiLevelType w:val="hybridMultilevel"/>
     <w:tmpl w:val="3BFE0CB6"/>
@@ -5447,7 +5822,7 @@
       </w:rPr>
     </w:lvl>
   </w:abstractNum>
-  <w:abstractNum w:abstractNumId="4">
+  <w:abstractNum w:abstractNumId="6">
     <w:nsid w:val="7A4B5EE8"/>
     <w:multiLevelType w:val="hybridMultilevel"/>
     <w:tmpl w:val="BB2AD1FA"/>
@@ -5537,19 +5912,25 @@
     </w:lvl>
   </w:abstractNum>
   <w:num w:numId="1">
-    <w:abstractNumId w:val="1"/>
+    <w:abstractNumId w:val="3"/>
   </w:num>
   <w:num w:numId="2">
-    <w:abstractNumId w:val="3"/>
+    <w:abstractNumId w:val="5"/>
   </w:num>
   <w:num w:numId="3">
-    <w:abstractNumId w:val="4"/>
+    <w:abstractNumId w:val="6"/>
   </w:num>
   <w:num w:numId="4">
     <w:abstractNumId w:val="0"/>
   </w:num>
   <w:num w:numId="5">
+    <w:abstractNumId w:val="4"/>
+  </w:num>
+  <w:num w:numId="6">
     <w:abstractNumId w:val="2"/>
+  </w:num>
+  <w:num w:numId="7">
+    <w:abstractNumId w:val="1"/>
   </w:num>
 </w:numbering>
 </file>
@@ -5786,6 +6167,7 @@
   <w:style w:type="character" w:default="1" w:styleId="DefaultParagraphFont">
     <w:name w:val="Default Paragraph Font"/>
     <w:uiPriority w:val="1"/>
+    <w:semiHidden/>
     <w:unhideWhenUsed/>
   </w:style>
   <w:style w:type="table" w:default="1" w:styleId="TableNormal">
@@ -6204,6 +6586,7 @@
   <w:style w:type="character" w:default="1" w:styleId="DefaultParagraphFont">
     <w:name w:val="Default Paragraph Font"/>
     <w:uiPriority w:val="1"/>
+    <w:semiHidden/>
     <w:unhideWhenUsed/>
   </w:style>
   <w:style w:type="table" w:default="1" w:styleId="TableNormal">

</xml_diff>